<commit_message>
Versión 2.2 (jun 16)
</commit_message>
<xml_diff>
--- a/P00533.docx
+++ b/P00533.docx
@@ -13,7 +13,7 @@
         <w:rPr>
           <w:lang w:val="en-US"/>
         </w:rPr>
-        <w:t>P00533_20220517173525_top_scores_XGBClassifier_f1_weighted_rf0</w:t>
+        <w:t>P00533_20220608125316_top_scores_XGBClassifier_f1_weighted_rf0</w:t>
       </w:r>
     </w:p>
     <w:p>
@@ -83,18 +83,18 @@
           <w:lang w:val="en-US"/>
         </w:rPr>
         <w:drawing>
-          <wp:inline distT="0" distB="0" distL="0" distR="0" wp14:anchorId="1A02D9C4" wp14:editId="1E069E0C">
-            <wp:extent cx="4309934" cy="2880000"/>
+          <wp:inline distT="0" distB="0" distL="0" distR="0" wp14:anchorId="7922D974" wp14:editId="5FD2FE4E">
+            <wp:extent cx="4309097" cy="2880000"/>
             <wp:effectExtent l="0" t="0" r="0" b="0"/>
-            <wp:docPr id="6" name="Picture 6" descr="Chart&#10;&#10;Description automatically generated"/>
-            <wp:cNvGraphicFramePr>
-              <a:graphicFrameLocks xmlns:a="http://schemas.openxmlformats.org/drawingml/2006/main" noChangeAspect="1"/>
-            </wp:cNvGraphicFramePr>
-            <a:graphic xmlns:a="http://schemas.openxmlformats.org/drawingml/2006/main">
-              <a:graphicData uri="http://schemas.openxmlformats.org/drawingml/2006/picture">
-                <pic:pic xmlns:pic="http://schemas.openxmlformats.org/drawingml/2006/picture">
-                  <pic:nvPicPr>
-                    <pic:cNvPr id="6" name="Picture 6" descr="Chart&#10;&#10;Description automatically generated"/>
+            <wp:docPr id="25" name="Picture 25" descr="Chart&#10;&#10;Description automatically generated"/>
+            <wp:cNvGraphicFramePr>
+              <a:graphicFrameLocks xmlns:a="http://schemas.openxmlformats.org/drawingml/2006/main" noChangeAspect="1"/>
+            </wp:cNvGraphicFramePr>
+            <a:graphic xmlns:a="http://schemas.openxmlformats.org/drawingml/2006/main">
+              <a:graphicData uri="http://schemas.openxmlformats.org/drawingml/2006/picture">
+                <pic:pic xmlns:pic="http://schemas.openxmlformats.org/drawingml/2006/picture">
+                  <pic:nvPicPr>
+                    <pic:cNvPr id="25" name="Picture 25" descr="Chart&#10;&#10;Description automatically generated"/>
                     <pic:cNvPicPr>
                       <a:picLocks noChangeAspect="1" noChangeArrowheads="1"/>
                     </pic:cNvPicPr>
@@ -115,102 +115,102 @@
                   <pic:spPr bwMode="auto">
                     <a:xfrm>
                       <a:off x="0" y="0"/>
-                      <a:ext cx="4309934" cy="2880000"/>
-                    </a:xfrm>
-                    <a:prstGeom prst="rect">
-                      <a:avLst/>
-                    </a:prstGeom>
-                    <a:noFill/>
-                    <a:ln>
-                      <a:noFill/>
-                    </a:ln>
-                  </pic:spPr>
-                </pic:pic>
-              </a:graphicData>
-            </a:graphic>
-          </wp:inline>
-        </w:drawing>
-      </w:r>
-    </w:p>
-    <w:p>
-      <w:pPr>
-        <w:jc w:val="center"/>
-        <w:rPr>
-          <w:lang w:val="en-US"/>
-        </w:rPr>
-      </w:pPr>
-      <w:r>
-        <w:rPr>
-          <w:noProof/>
-          <w:lang w:val="en-US"/>
-        </w:rPr>
-        <w:drawing>
-          <wp:inline distT="0" distB="0" distL="0" distR="0" wp14:anchorId="5A8A4960" wp14:editId="062DC2B1">
-            <wp:extent cx="4096475" cy="3240000"/>
+                      <a:ext cx="4309097" cy="2880000"/>
+                    </a:xfrm>
+                    <a:prstGeom prst="rect">
+                      <a:avLst/>
+                    </a:prstGeom>
+                    <a:noFill/>
+                    <a:ln>
+                      <a:noFill/>
+                    </a:ln>
+                  </pic:spPr>
+                </pic:pic>
+              </a:graphicData>
+            </a:graphic>
+          </wp:inline>
+        </w:drawing>
+      </w:r>
+    </w:p>
+    <w:p>
+      <w:pPr>
+        <w:jc w:val="center"/>
+        <w:rPr>
+          <w:lang w:val="en-US"/>
+        </w:rPr>
+      </w:pPr>
+      <w:r>
+        <w:rPr>
+          <w:noProof/>
+          <w:lang w:val="en-US"/>
+        </w:rPr>
+        <w:drawing>
+          <wp:inline distT="0" distB="0" distL="0" distR="0" wp14:anchorId="07F7E3C2" wp14:editId="00FB48D0">
+            <wp:extent cx="4091213" cy="3240000"/>
+            <wp:effectExtent l="0" t="0" r="5080" b="0"/>
+            <wp:docPr id="29" name="Picture 29" descr="Chart&#10;&#10;Description automatically generated"/>
+            <wp:cNvGraphicFramePr>
+              <a:graphicFrameLocks xmlns:a="http://schemas.openxmlformats.org/drawingml/2006/main" noChangeAspect="1"/>
+            </wp:cNvGraphicFramePr>
+            <a:graphic xmlns:a="http://schemas.openxmlformats.org/drawingml/2006/main">
+              <a:graphicData uri="http://schemas.openxmlformats.org/drawingml/2006/picture">
+                <pic:pic xmlns:pic="http://schemas.openxmlformats.org/drawingml/2006/picture">
+                  <pic:nvPicPr>
+                    <pic:cNvPr id="29" name="Picture 29" descr="Chart&#10;&#10;Description automatically generated"/>
+                    <pic:cNvPicPr>
+                      <a:picLocks noChangeAspect="1" noChangeArrowheads="1"/>
+                    </pic:cNvPicPr>
+                  </pic:nvPicPr>
+                  <pic:blipFill>
+                    <a:blip r:embed="rId7">
+                      <a:extLst>
+                        <a:ext uri="{28A0092B-C50C-407E-A947-70E740481C1C}">
+                          <a14:useLocalDpi xmlns:a14="http://schemas.microsoft.com/office/drawing/2010/main" val="0"/>
+                        </a:ext>
+                      </a:extLst>
+                    </a:blip>
+                    <a:srcRect/>
+                    <a:stretch>
+                      <a:fillRect/>
+                    </a:stretch>
+                  </pic:blipFill>
+                  <pic:spPr bwMode="auto">
+                    <a:xfrm>
+                      <a:off x="0" y="0"/>
+                      <a:ext cx="4091213" cy="3240000"/>
+                    </a:xfrm>
+                    <a:prstGeom prst="rect">
+                      <a:avLst/>
+                    </a:prstGeom>
+                    <a:noFill/>
+                    <a:ln>
+                      <a:noFill/>
+                    </a:ln>
+                  </pic:spPr>
+                </pic:pic>
+              </a:graphicData>
+            </a:graphic>
+          </wp:inline>
+        </w:drawing>
+      </w:r>
+      <w:r>
+        <w:rPr>
+          <w:noProof/>
+          <w:lang w:val="en-US"/>
+        </w:rPr>
+        <w:drawing>
+          <wp:inline distT="0" distB="0" distL="0" distR="0" wp14:anchorId="008A2770" wp14:editId="49B48872">
+            <wp:extent cx="5586189" cy="2880000"/>
             <wp:effectExtent l="0" t="0" r="0" b="0"/>
-            <wp:docPr id="9" name="Picture 9" descr="Chart, histogram&#10;&#10;Description automatically generated"/>
-            <wp:cNvGraphicFramePr>
-              <a:graphicFrameLocks xmlns:a="http://schemas.openxmlformats.org/drawingml/2006/main" noChangeAspect="1"/>
-            </wp:cNvGraphicFramePr>
-            <a:graphic xmlns:a="http://schemas.openxmlformats.org/drawingml/2006/main">
-              <a:graphicData uri="http://schemas.openxmlformats.org/drawingml/2006/picture">
-                <pic:pic xmlns:pic="http://schemas.openxmlformats.org/drawingml/2006/picture">
-                  <pic:nvPicPr>
-                    <pic:cNvPr id="7" name="Picture 7" descr="Chart, histogram&#10;&#10;Description automatically generated"/>
-                    <pic:cNvPicPr>
-                      <a:picLocks noChangeAspect="1" noChangeArrowheads="1"/>
-                    </pic:cNvPicPr>
-                  </pic:nvPicPr>
-                  <pic:blipFill>
-                    <a:blip r:embed="rId7">
-                      <a:extLst>
-                        <a:ext uri="{28A0092B-C50C-407E-A947-70E740481C1C}">
-                          <a14:useLocalDpi xmlns:a14="http://schemas.microsoft.com/office/drawing/2010/main" val="0"/>
-                        </a:ext>
-                      </a:extLst>
-                    </a:blip>
-                    <a:srcRect/>
-                    <a:stretch>
-                      <a:fillRect/>
-                    </a:stretch>
-                  </pic:blipFill>
-                  <pic:spPr bwMode="auto">
-                    <a:xfrm>
-                      <a:off x="0" y="0"/>
-                      <a:ext cx="4096475" cy="3240000"/>
-                    </a:xfrm>
-                    <a:prstGeom prst="rect">
-                      <a:avLst/>
-                    </a:prstGeom>
-                    <a:noFill/>
-                    <a:ln>
-                      <a:noFill/>
-                    </a:ln>
-                  </pic:spPr>
-                </pic:pic>
-              </a:graphicData>
-            </a:graphic>
-          </wp:inline>
-        </w:drawing>
-      </w:r>
-      <w:r>
-        <w:rPr>
-          <w:noProof/>
-          <w:lang w:val="en-US"/>
-        </w:rPr>
-        <w:drawing>
-          <wp:inline distT="0" distB="0" distL="0" distR="0" wp14:anchorId="2BD06520" wp14:editId="74C45291">
-            <wp:extent cx="5590232" cy="2880000"/>
-            <wp:effectExtent l="0" t="0" r="0" b="0"/>
-            <wp:docPr id="10" name="Picture 10" descr="Chart, treemap chart&#10;&#10;Description automatically generated"/>
-            <wp:cNvGraphicFramePr>
-              <a:graphicFrameLocks xmlns:a="http://schemas.openxmlformats.org/drawingml/2006/main" noChangeAspect="1"/>
-            </wp:cNvGraphicFramePr>
-            <a:graphic xmlns:a="http://schemas.openxmlformats.org/drawingml/2006/main">
-              <a:graphicData uri="http://schemas.openxmlformats.org/drawingml/2006/picture">
-                <pic:pic xmlns:pic="http://schemas.openxmlformats.org/drawingml/2006/picture">
-                  <pic:nvPicPr>
-                    <pic:cNvPr id="8" name="Picture 8" descr="Chart, treemap chart&#10;&#10;Description automatically generated"/>
+            <wp:docPr id="30" name="Picture 30" descr="Chart, treemap chart&#10;&#10;Description automatically generated"/>
+            <wp:cNvGraphicFramePr>
+              <a:graphicFrameLocks xmlns:a="http://schemas.openxmlformats.org/drawingml/2006/main" noChangeAspect="1"/>
+            </wp:cNvGraphicFramePr>
+            <a:graphic xmlns:a="http://schemas.openxmlformats.org/drawingml/2006/main">
+              <a:graphicData uri="http://schemas.openxmlformats.org/drawingml/2006/picture">
+                <pic:pic xmlns:pic="http://schemas.openxmlformats.org/drawingml/2006/picture">
+                  <pic:nvPicPr>
+                    <pic:cNvPr id="30" name="Picture 30" descr="Chart, treemap chart&#10;&#10;Description automatically generated"/>
                     <pic:cNvPicPr>
                       <a:picLocks noChangeAspect="1" noChangeArrowheads="1"/>
                     </pic:cNvPicPr>
@@ -231,7 +231,7 @@
                   <pic:spPr bwMode="auto">
                     <a:xfrm>
                       <a:off x="0" y="0"/>
-                      <a:ext cx="5590232" cy="2880000"/>
+                      <a:ext cx="5586189" cy="2880000"/>
                     </a:xfrm>
                     <a:prstGeom prst="rect">
                       <a:avLst/>
@@ -268,268 +268,6 @@
           <w:lang w:val="en-US"/>
         </w:rPr>
         <w:lastRenderedPageBreak/>
-        <w:t>P00533_20220608125316_top_scores_XGBClassifier_f1_weighted_rf0</w:t>
-      </w:r>
-    </w:p>
-    <w:p>
-      <w:pPr>
-        <w:jc w:val="center"/>
-        <w:rPr>
-          <w:lang w:val="en-US"/>
-        </w:rPr>
-      </w:pPr>
-      <w:r>
-        <w:rPr>
-          <w:noProof/>
-          <w:lang w:val="en-US"/>
-        </w:rPr>
-        <w:drawing>
-          <wp:inline distT="0" distB="0" distL="0" distR="0" wp14:anchorId="4FC95059" wp14:editId="1F056936">
-            <wp:extent cx="4685714" cy="2520000"/>
-            <wp:effectExtent l="0" t="0" r="635" b="0"/>
-            <wp:docPr id="1" name="Picture 1" descr="Chart, bar chart&#10;&#10;Description automatically generated"/>
-            <wp:cNvGraphicFramePr>
-              <a:graphicFrameLocks xmlns:a="http://schemas.openxmlformats.org/drawingml/2006/main" noChangeAspect="1"/>
-            </wp:cNvGraphicFramePr>
-            <a:graphic xmlns:a="http://schemas.openxmlformats.org/drawingml/2006/main">
-              <a:graphicData uri="http://schemas.openxmlformats.org/drawingml/2006/picture">
-                <pic:pic xmlns:pic="http://schemas.openxmlformats.org/drawingml/2006/picture">
-                  <pic:nvPicPr>
-                    <pic:cNvPr id="1" name="Picture 1" descr="Chart, bar chart&#10;&#10;Description automatically generated"/>
-                    <pic:cNvPicPr>
-                      <a:picLocks noChangeAspect="1" noChangeArrowheads="1"/>
-                    </pic:cNvPicPr>
-                  </pic:nvPicPr>
-                  <pic:blipFill>
-                    <a:blip r:embed="rId5" cstate="print">
-                      <a:extLst>
-                        <a:ext uri="{28A0092B-C50C-407E-A947-70E740481C1C}">
-                          <a14:useLocalDpi xmlns:a14="http://schemas.microsoft.com/office/drawing/2010/main" val="0"/>
-                        </a:ext>
-                      </a:extLst>
-                    </a:blip>
-                    <a:srcRect/>
-                    <a:stretch>
-                      <a:fillRect/>
-                    </a:stretch>
-                  </pic:blipFill>
-                  <pic:spPr bwMode="auto">
-                    <a:xfrm>
-                      <a:off x="0" y="0"/>
-                      <a:ext cx="4685714" cy="2520000"/>
-                    </a:xfrm>
-                    <a:prstGeom prst="rect">
-                      <a:avLst/>
-                    </a:prstGeom>
-                    <a:noFill/>
-                    <a:ln>
-                      <a:noFill/>
-                    </a:ln>
-                  </pic:spPr>
-                </pic:pic>
-              </a:graphicData>
-            </a:graphic>
-          </wp:inline>
-        </w:drawing>
-      </w:r>
-      <w:r>
-        <w:rPr>
-          <w:noProof/>
-          <w:lang w:val="en-US"/>
-        </w:rPr>
-        <w:drawing>
-          <wp:inline distT="0" distB="0" distL="0" distR="0" wp14:anchorId="078CCB87" wp14:editId="3F68B59C">
-            <wp:extent cx="4307405" cy="2880000"/>
-            <wp:effectExtent l="0" t="0" r="0" b="0"/>
-            <wp:docPr id="2" name="Picture 2" descr="Chart&#10;&#10;Description automatically generated"/>
-            <wp:cNvGraphicFramePr>
-              <a:graphicFrameLocks xmlns:a="http://schemas.openxmlformats.org/drawingml/2006/main" noChangeAspect="1"/>
-            </wp:cNvGraphicFramePr>
-            <a:graphic xmlns:a="http://schemas.openxmlformats.org/drawingml/2006/main">
-              <a:graphicData uri="http://schemas.openxmlformats.org/drawingml/2006/picture">
-                <pic:pic xmlns:pic="http://schemas.openxmlformats.org/drawingml/2006/picture">
-                  <pic:nvPicPr>
-                    <pic:cNvPr id="2" name="Picture 2" descr="Chart&#10;&#10;Description automatically generated"/>
-                    <pic:cNvPicPr>
-                      <a:picLocks noChangeAspect="1" noChangeArrowheads="1"/>
-                    </pic:cNvPicPr>
-                  </pic:nvPicPr>
-                  <pic:blipFill>
-                    <a:blip r:embed="rId9">
-                      <a:extLst>
-                        <a:ext uri="{28A0092B-C50C-407E-A947-70E740481C1C}">
-                          <a14:useLocalDpi xmlns:a14="http://schemas.microsoft.com/office/drawing/2010/main" val="0"/>
-                        </a:ext>
-                      </a:extLst>
-                    </a:blip>
-                    <a:srcRect/>
-                    <a:stretch>
-                      <a:fillRect/>
-                    </a:stretch>
-                  </pic:blipFill>
-                  <pic:spPr bwMode="auto">
-                    <a:xfrm>
-                      <a:off x="0" y="0"/>
-                      <a:ext cx="4307405" cy="2880000"/>
-                    </a:xfrm>
-                    <a:prstGeom prst="rect">
-                      <a:avLst/>
-                    </a:prstGeom>
-                    <a:noFill/>
-                    <a:ln>
-                      <a:noFill/>
-                    </a:ln>
-                  </pic:spPr>
-                </pic:pic>
-              </a:graphicData>
-            </a:graphic>
-          </wp:inline>
-        </w:drawing>
-      </w:r>
-    </w:p>
-    <w:p>
-      <w:pPr>
-        <w:jc w:val="center"/>
-        <w:rPr>
-          <w:lang w:val="en-US"/>
-        </w:rPr>
-      </w:pPr>
-      <w:r>
-        <w:rPr>
-          <w:noProof/>
-          <w:lang w:val="en-US"/>
-        </w:rPr>
-        <w:drawing>
-          <wp:inline distT="0" distB="0" distL="0" distR="0" wp14:anchorId="39955722" wp14:editId="65776927">
-            <wp:extent cx="4096475" cy="3240000"/>
-            <wp:effectExtent l="0" t="0" r="0" b="0"/>
-            <wp:docPr id="3" name="Picture 3" descr="Chart&#10;&#10;Description automatically generated"/>
-            <wp:cNvGraphicFramePr>
-              <a:graphicFrameLocks xmlns:a="http://schemas.openxmlformats.org/drawingml/2006/main" noChangeAspect="1"/>
-            </wp:cNvGraphicFramePr>
-            <a:graphic xmlns:a="http://schemas.openxmlformats.org/drawingml/2006/main">
-              <a:graphicData uri="http://schemas.openxmlformats.org/drawingml/2006/picture">
-                <pic:pic xmlns:pic="http://schemas.openxmlformats.org/drawingml/2006/picture">
-                  <pic:nvPicPr>
-                    <pic:cNvPr id="3" name="Picture 3" descr="Chart&#10;&#10;Description automatically generated"/>
-                    <pic:cNvPicPr>
-                      <a:picLocks noChangeAspect="1" noChangeArrowheads="1"/>
-                    </pic:cNvPicPr>
-                  </pic:nvPicPr>
-                  <pic:blipFill>
-                    <a:blip r:embed="rId10">
-                      <a:extLst>
-                        <a:ext uri="{28A0092B-C50C-407E-A947-70E740481C1C}">
-                          <a14:useLocalDpi xmlns:a14="http://schemas.microsoft.com/office/drawing/2010/main" val="0"/>
-                        </a:ext>
-                      </a:extLst>
-                    </a:blip>
-                    <a:srcRect/>
-                    <a:stretch>
-                      <a:fillRect/>
-                    </a:stretch>
-                  </pic:blipFill>
-                  <pic:spPr bwMode="auto">
-                    <a:xfrm>
-                      <a:off x="0" y="0"/>
-                      <a:ext cx="4096475" cy="3240000"/>
-                    </a:xfrm>
-                    <a:prstGeom prst="rect">
-                      <a:avLst/>
-                    </a:prstGeom>
-                    <a:noFill/>
-                    <a:ln>
-                      <a:noFill/>
-                    </a:ln>
-                  </pic:spPr>
-                </pic:pic>
-              </a:graphicData>
-            </a:graphic>
-          </wp:inline>
-        </w:drawing>
-      </w:r>
-      <w:r>
-        <w:rPr>
-          <w:noProof/>
-          <w:lang w:val="en-US"/>
-        </w:rPr>
-        <w:drawing>
-          <wp:inline distT="0" distB="0" distL="0" distR="0" wp14:anchorId="56D8CE1F" wp14:editId="6A6081A2">
-            <wp:extent cx="5590232" cy="2880000"/>
-            <wp:effectExtent l="0" t="0" r="0" b="0"/>
-            <wp:docPr id="4" name="Picture 4" descr="Chart, treemap chart&#10;&#10;Description automatically generated"/>
-            <wp:cNvGraphicFramePr>
-              <a:graphicFrameLocks xmlns:a="http://schemas.openxmlformats.org/drawingml/2006/main" noChangeAspect="1"/>
-            </wp:cNvGraphicFramePr>
-            <a:graphic xmlns:a="http://schemas.openxmlformats.org/drawingml/2006/main">
-              <a:graphicData uri="http://schemas.openxmlformats.org/drawingml/2006/picture">
-                <pic:pic xmlns:pic="http://schemas.openxmlformats.org/drawingml/2006/picture">
-                  <pic:nvPicPr>
-                    <pic:cNvPr id="4" name="Picture 4" descr="Chart, treemap chart&#10;&#10;Description automatically generated"/>
-                    <pic:cNvPicPr>
-                      <a:picLocks noChangeAspect="1" noChangeArrowheads="1"/>
-                    </pic:cNvPicPr>
-                  </pic:nvPicPr>
-                  <pic:blipFill>
-                    <a:blip r:embed="rId11" cstate="print">
-                      <a:extLst>
-                        <a:ext uri="{28A0092B-C50C-407E-A947-70E740481C1C}">
-                          <a14:useLocalDpi xmlns:a14="http://schemas.microsoft.com/office/drawing/2010/main" val="0"/>
-                        </a:ext>
-                      </a:extLst>
-                    </a:blip>
-                    <a:srcRect/>
-                    <a:stretch>
-                      <a:fillRect/>
-                    </a:stretch>
-                  </pic:blipFill>
-                  <pic:spPr bwMode="auto">
-                    <a:xfrm>
-                      <a:off x="0" y="0"/>
-                      <a:ext cx="5590232" cy="2880000"/>
-                    </a:xfrm>
-                    <a:prstGeom prst="rect">
-                      <a:avLst/>
-                    </a:prstGeom>
-                    <a:noFill/>
-                    <a:ln>
-                      <a:noFill/>
-                    </a:ln>
-                  </pic:spPr>
-                </pic:pic>
-              </a:graphicData>
-            </a:graphic>
-          </wp:inline>
-        </w:drawing>
-      </w:r>
-    </w:p>
-    <w:p>
-      <w:pPr>
-        <w:jc w:val="center"/>
-        <w:rPr>
-          <w:lang w:val="en-US"/>
-        </w:rPr>
-      </w:pPr>
-    </w:p>
-    <w:p>
-      <w:pPr>
-        <w:jc w:val="center"/>
-        <w:rPr>
-          <w:lang w:val="en-US"/>
-        </w:rPr>
-      </w:pPr>
-    </w:p>
-    <w:p>
-      <w:pPr>
-        <w:jc w:val="center"/>
-        <w:rPr>
-          <w:lang w:val="en-US"/>
-        </w:rPr>
-      </w:pPr>
-      <w:r>
-        <w:rPr>
-          <w:lang w:val="en-US"/>
-        </w:rPr>
         <w:t>P00533_20220608143617_top_scores_XGBClassifier_precision_rf0</w:t>
       </w:r>
     </w:p>
@@ -617,7 +355,7 @@
                     </pic:cNvPicPr>
                   </pic:nvPicPr>
                   <pic:blipFill>
-                    <a:blip r:embed="rId12">
+                    <a:blip r:embed="rId9">
                       <a:extLst>
                         <a:ext uri="{28A0092B-C50C-407E-A947-70E740481C1C}">
                           <a14:useLocalDpi xmlns:a14="http://schemas.microsoft.com/office/drawing/2010/main" val="0"/>
@@ -679,7 +417,7 @@
                     </pic:cNvPicPr>
                   </pic:nvPicPr>
                   <pic:blipFill>
-                    <a:blip r:embed="rId13">
+                    <a:blip r:embed="rId10">
                       <a:extLst>
                         <a:ext uri="{28A0092B-C50C-407E-A947-70E740481C1C}">
                           <a14:useLocalDpi xmlns:a14="http://schemas.microsoft.com/office/drawing/2010/main" val="0"/>
@@ -716,7 +454,7 @@
           <w:lang w:val="en-US"/>
         </w:rPr>
         <w:drawing>
-          <wp:inline distT="0" distB="0" distL="0" distR="0" wp14:anchorId="4CA0A313" wp14:editId="6770030C">
+          <wp:inline distT="0" distB="0" distL="0" distR="0" wp14:anchorId="4CA0A313" wp14:editId="247D5836">
             <wp:extent cx="5590232" cy="2880000"/>
             <wp:effectExtent l="0" t="0" r="0" b="0"/>
             <wp:docPr id="14" name="Picture 14" descr="Chart&#10;&#10;Description automatically generated"/>
@@ -733,7 +471,7 @@
                     </pic:cNvPicPr>
                   </pic:nvPicPr>
                   <pic:blipFill>
-                    <a:blip r:embed="rId14" cstate="print">
+                    <a:blip r:embed="rId11" cstate="print">
                       <a:extLst>
                         <a:ext uri="{28A0092B-C50C-407E-A947-70E740481C1C}">
                           <a14:useLocalDpi xmlns:a14="http://schemas.microsoft.com/office/drawing/2010/main" val="0"/>
@@ -764,6 +502,14 @@
           </wp:inline>
         </w:drawing>
       </w:r>
+    </w:p>
+    <w:p>
+      <w:pPr>
+        <w:jc w:val="center"/>
+        <w:rPr>
+          <w:lang w:val="en-US"/>
+        </w:rPr>
+      </w:pPr>
     </w:p>
     <w:p>
       <w:pPr>
@@ -846,257 +592,183 @@
           <w:lang w:val="en-US"/>
         </w:rPr>
         <w:drawing>
-          <wp:inline distT="0" distB="0" distL="0" distR="0" wp14:anchorId="73A9C215" wp14:editId="6374C08D">
-            <wp:extent cx="4309934" cy="2880000"/>
+          <wp:inline distT="0" distB="0" distL="0" distR="0" wp14:anchorId="4241142A" wp14:editId="17575445">
+            <wp:extent cx="4307843" cy="2880000"/>
             <wp:effectExtent l="0" t="0" r="0" b="0"/>
-            <wp:docPr id="15" name="Picture 15" descr="Chart&#10;&#10;Description automatically generated"/>
-            <wp:cNvGraphicFramePr>
-              <a:graphicFrameLocks xmlns:a="http://schemas.openxmlformats.org/drawingml/2006/main" noChangeAspect="1"/>
-            </wp:cNvGraphicFramePr>
-            <a:graphic xmlns:a="http://schemas.openxmlformats.org/drawingml/2006/main">
-              <a:graphicData uri="http://schemas.openxmlformats.org/drawingml/2006/picture">
-                <pic:pic xmlns:pic="http://schemas.openxmlformats.org/drawingml/2006/picture">
-                  <pic:nvPicPr>
-                    <pic:cNvPr id="15" name="Picture 15" descr="Chart&#10;&#10;Description automatically generated"/>
-                    <pic:cNvPicPr>
-                      <a:picLocks noChangeAspect="1" noChangeArrowheads="1"/>
-                    </pic:cNvPicPr>
-                  </pic:nvPicPr>
-                  <pic:blipFill>
-                    <a:blip r:embed="rId15">
-                      <a:extLst>
-                        <a:ext uri="{28A0092B-C50C-407E-A947-70E740481C1C}">
-                          <a14:useLocalDpi xmlns:a14="http://schemas.microsoft.com/office/drawing/2010/main" val="0"/>
-                        </a:ext>
-                      </a:extLst>
-                    </a:blip>
-                    <a:srcRect/>
-                    <a:stretch>
-                      <a:fillRect/>
-                    </a:stretch>
-                  </pic:blipFill>
-                  <pic:spPr bwMode="auto">
-                    <a:xfrm>
-                      <a:off x="0" y="0"/>
-                      <a:ext cx="4309934" cy="2880000"/>
-                    </a:xfrm>
-                    <a:prstGeom prst="rect">
-                      <a:avLst/>
-                    </a:prstGeom>
-                    <a:noFill/>
-                    <a:ln>
-                      <a:noFill/>
-                    </a:ln>
-                  </pic:spPr>
-                </pic:pic>
-              </a:graphicData>
-            </a:graphic>
-          </wp:inline>
-        </w:drawing>
-      </w:r>
-    </w:p>
-    <w:p>
-      <w:pPr>
-        <w:jc w:val="center"/>
-        <w:rPr>
-          <w:lang w:val="en-US"/>
-        </w:rPr>
-      </w:pPr>
-      <w:r>
-        <w:rPr>
-          <w:noProof/>
-          <w:lang w:val="en-US"/>
-        </w:rPr>
-        <w:drawing>
-          <wp:inline distT="0" distB="0" distL="0" distR="0" wp14:anchorId="268A96B5" wp14:editId="42B88E83">
-            <wp:extent cx="4096475" cy="3240000"/>
-            <wp:effectExtent l="0" t="0" r="0" b="0"/>
-            <wp:docPr id="17" name="Picture 17" descr="Chart&#10;&#10;Description automatically generated"/>
-            <wp:cNvGraphicFramePr>
-              <a:graphicFrameLocks xmlns:a="http://schemas.openxmlformats.org/drawingml/2006/main" noChangeAspect="1"/>
-            </wp:cNvGraphicFramePr>
-            <a:graphic xmlns:a="http://schemas.openxmlformats.org/drawingml/2006/main">
-              <a:graphicData uri="http://schemas.openxmlformats.org/drawingml/2006/picture">
-                <pic:pic xmlns:pic="http://schemas.openxmlformats.org/drawingml/2006/picture">
-                  <pic:nvPicPr>
-                    <pic:cNvPr id="17" name="Picture 17" descr="Chart&#10;&#10;Description automatically generated"/>
-                    <pic:cNvPicPr>
-                      <a:picLocks noChangeAspect="1" noChangeArrowheads="1"/>
-                    </pic:cNvPicPr>
-                  </pic:nvPicPr>
-                  <pic:blipFill>
-                    <a:blip r:embed="rId16">
-                      <a:extLst>
-                        <a:ext uri="{28A0092B-C50C-407E-A947-70E740481C1C}">
-                          <a14:useLocalDpi xmlns:a14="http://schemas.microsoft.com/office/drawing/2010/main" val="0"/>
-                        </a:ext>
-                      </a:extLst>
-                    </a:blip>
-                    <a:srcRect/>
-                    <a:stretch>
-                      <a:fillRect/>
-                    </a:stretch>
-                  </pic:blipFill>
-                  <pic:spPr bwMode="auto">
-                    <a:xfrm>
-                      <a:off x="0" y="0"/>
-                      <a:ext cx="4096475" cy="3240000"/>
-                    </a:xfrm>
-                    <a:prstGeom prst="rect">
-                      <a:avLst/>
-                    </a:prstGeom>
-                    <a:noFill/>
-                    <a:ln>
-                      <a:noFill/>
-                    </a:ln>
-                  </pic:spPr>
-                </pic:pic>
-              </a:graphicData>
-            </a:graphic>
-          </wp:inline>
-        </w:drawing>
-      </w:r>
-      <w:r>
-        <w:rPr>
-          <w:noProof/>
-          <w:lang w:val="en-US"/>
-        </w:rPr>
-        <w:drawing>
-          <wp:inline distT="0" distB="0" distL="0" distR="0" wp14:anchorId="301F9BE0" wp14:editId="195737D5">
-            <wp:extent cx="5590232" cy="2880000"/>
-            <wp:effectExtent l="0" t="0" r="0" b="0"/>
-            <wp:docPr id="18" name="Picture 18" descr="Chart&#10;&#10;Description automatically generated"/>
-            <wp:cNvGraphicFramePr>
-              <a:graphicFrameLocks xmlns:a="http://schemas.openxmlformats.org/drawingml/2006/main" noChangeAspect="1"/>
-            </wp:cNvGraphicFramePr>
-            <a:graphic xmlns:a="http://schemas.openxmlformats.org/drawingml/2006/main">
-              <a:graphicData uri="http://schemas.openxmlformats.org/drawingml/2006/picture">
-                <pic:pic xmlns:pic="http://schemas.openxmlformats.org/drawingml/2006/picture">
-                  <pic:nvPicPr>
-                    <pic:cNvPr id="18" name="Picture 18" descr="Chart&#10;&#10;Description automatically generated"/>
-                    <pic:cNvPicPr>
-                      <a:picLocks noChangeAspect="1" noChangeArrowheads="1"/>
-                    </pic:cNvPicPr>
-                  </pic:nvPicPr>
-                  <pic:blipFill>
-                    <a:blip r:embed="rId17" cstate="print">
-                      <a:extLst>
-                        <a:ext uri="{28A0092B-C50C-407E-A947-70E740481C1C}">
-                          <a14:useLocalDpi xmlns:a14="http://schemas.microsoft.com/office/drawing/2010/main" val="0"/>
-                        </a:ext>
-                      </a:extLst>
-                    </a:blip>
-                    <a:srcRect/>
-                    <a:stretch>
-                      <a:fillRect/>
-                    </a:stretch>
-                  </pic:blipFill>
-                  <pic:spPr bwMode="auto">
-                    <a:xfrm>
-                      <a:off x="0" y="0"/>
-                      <a:ext cx="5590232" cy="2880000"/>
-                    </a:xfrm>
-                    <a:prstGeom prst="rect">
-                      <a:avLst/>
-                    </a:prstGeom>
-                    <a:noFill/>
-                    <a:ln>
-                      <a:noFill/>
-                    </a:ln>
-                  </pic:spPr>
-                </pic:pic>
-              </a:graphicData>
-            </a:graphic>
-          </wp:inline>
-        </w:drawing>
-      </w:r>
-    </w:p>
-    <w:p>
-      <w:pPr>
-        <w:jc w:val="center"/>
-        <w:rPr>
-          <w:lang w:val="en-US"/>
-        </w:rPr>
-      </w:pPr>
-    </w:p>
-    <w:p>
-      <w:pPr>
-        <w:jc w:val="center"/>
-        <w:rPr>
-          <w:lang w:val="en-US"/>
-        </w:rPr>
-      </w:pPr>
-      <w:r>
-        <w:rPr>
-          <w:lang w:val="en-US"/>
-        </w:rPr>
-        <w:t>P00533_20220608110452_BayesSearchCV_XGBoots_balanced_accuracy_rf0</w:t>
-      </w:r>
-    </w:p>
-    <w:p>
-      <w:pPr>
-        <w:jc w:val="center"/>
-        <w:rPr>
-          <w:lang w:val="en-US"/>
-        </w:rPr>
-      </w:pPr>
-      <w:r>
-        <w:rPr>
-          <w:noProof/>
-          <w:lang w:val="en-US"/>
-        </w:rPr>
-        <w:drawing>
-          <wp:inline distT="0" distB="0" distL="0" distR="0" wp14:anchorId="4D516DE4" wp14:editId="47F1998C">
-            <wp:extent cx="4685714" cy="2520000"/>
-            <wp:effectExtent l="0" t="0" r="635" b="0"/>
-            <wp:docPr id="19" name="Picture 19" descr="Chart, bar chart&#10;&#10;Description automatically generated"/>
-            <wp:cNvGraphicFramePr>
-              <a:graphicFrameLocks xmlns:a="http://schemas.openxmlformats.org/drawingml/2006/main" noChangeAspect="1"/>
-            </wp:cNvGraphicFramePr>
-            <a:graphic xmlns:a="http://schemas.openxmlformats.org/drawingml/2006/main">
-              <a:graphicData uri="http://schemas.openxmlformats.org/drawingml/2006/picture">
-                <pic:pic xmlns:pic="http://schemas.openxmlformats.org/drawingml/2006/picture">
-                  <pic:nvPicPr>
-                    <pic:cNvPr id="1" name="Picture 1" descr="Chart, bar chart&#10;&#10;Description automatically generated"/>
-                    <pic:cNvPicPr>
-                      <a:picLocks noChangeAspect="1" noChangeArrowheads="1"/>
-                    </pic:cNvPicPr>
-                  </pic:nvPicPr>
-                  <pic:blipFill>
-                    <a:blip r:embed="rId5" cstate="print">
-                      <a:extLst>
-                        <a:ext uri="{28A0092B-C50C-407E-A947-70E740481C1C}">
-                          <a14:useLocalDpi xmlns:a14="http://schemas.microsoft.com/office/drawing/2010/main" val="0"/>
-                        </a:ext>
-                      </a:extLst>
-                    </a:blip>
-                    <a:srcRect/>
-                    <a:stretch>
-                      <a:fillRect/>
-                    </a:stretch>
-                  </pic:blipFill>
-                  <pic:spPr bwMode="auto">
-                    <a:xfrm>
-                      <a:off x="0" y="0"/>
-                      <a:ext cx="4685714" cy="2520000"/>
-                    </a:xfrm>
-                    <a:prstGeom prst="rect">
-                      <a:avLst/>
-                    </a:prstGeom>
-                    <a:noFill/>
-                    <a:ln>
-                      <a:noFill/>
-                    </a:ln>
-                  </pic:spPr>
-                </pic:pic>
-              </a:graphicData>
-            </a:graphic>
-          </wp:inline>
-        </w:drawing>
-      </w:r>
-      <w:r>
-        <w:rPr>
-          <w:rStyle w:val="Normal"/>
+            <wp:docPr id="41" name="Picture 41" descr="Chart&#10;&#10;Description automatically generated"/>
+            <wp:cNvGraphicFramePr>
+              <a:graphicFrameLocks xmlns:a="http://schemas.openxmlformats.org/drawingml/2006/main" noChangeAspect="1"/>
+            </wp:cNvGraphicFramePr>
+            <a:graphic xmlns:a="http://schemas.openxmlformats.org/drawingml/2006/main">
+              <a:graphicData uri="http://schemas.openxmlformats.org/drawingml/2006/picture">
+                <pic:pic xmlns:pic="http://schemas.openxmlformats.org/drawingml/2006/picture">
+                  <pic:nvPicPr>
+                    <pic:cNvPr id="41" name="Picture 41" descr="Chart&#10;&#10;Description automatically generated"/>
+                    <pic:cNvPicPr>
+                      <a:picLocks noChangeAspect="1" noChangeArrowheads="1"/>
+                    </pic:cNvPicPr>
+                  </pic:nvPicPr>
+                  <pic:blipFill>
+                    <a:blip r:embed="rId12">
+                      <a:extLst>
+                        <a:ext uri="{28A0092B-C50C-407E-A947-70E740481C1C}">
+                          <a14:useLocalDpi xmlns:a14="http://schemas.microsoft.com/office/drawing/2010/main" val="0"/>
+                        </a:ext>
+                      </a:extLst>
+                    </a:blip>
+                    <a:srcRect/>
+                    <a:stretch>
+                      <a:fillRect/>
+                    </a:stretch>
+                  </pic:blipFill>
+                  <pic:spPr bwMode="auto">
+                    <a:xfrm>
+                      <a:off x="0" y="0"/>
+                      <a:ext cx="4307843" cy="2880000"/>
+                    </a:xfrm>
+                    <a:prstGeom prst="rect">
+                      <a:avLst/>
+                    </a:prstGeom>
+                    <a:noFill/>
+                    <a:ln>
+                      <a:noFill/>
+                    </a:ln>
+                  </pic:spPr>
+                </pic:pic>
+              </a:graphicData>
+            </a:graphic>
+          </wp:inline>
+        </w:drawing>
+      </w:r>
+    </w:p>
+    <w:p>
+      <w:pPr>
+        <w:jc w:val="center"/>
+        <w:rPr>
+          <w:lang w:val="en-US"/>
+        </w:rPr>
+      </w:pPr>
+      <w:r>
+        <w:rPr>
+          <w:noProof/>
+          <w:lang w:val="en-US"/>
+        </w:rPr>
+        <w:drawing>
+          <wp:inline distT="0" distB="0" distL="0" distR="0" wp14:anchorId="14B90192" wp14:editId="5073EEE3">
+            <wp:extent cx="4094982" cy="3240000"/>
+            <wp:effectExtent l="0" t="0" r="1270" b="0"/>
+            <wp:docPr id="42" name="Picture 42" descr="Chart, histogram&#10;&#10;Description automatically generated"/>
+            <wp:cNvGraphicFramePr>
+              <a:graphicFrameLocks xmlns:a="http://schemas.openxmlformats.org/drawingml/2006/main" noChangeAspect="1"/>
+            </wp:cNvGraphicFramePr>
+            <a:graphic xmlns:a="http://schemas.openxmlformats.org/drawingml/2006/main">
+              <a:graphicData uri="http://schemas.openxmlformats.org/drawingml/2006/picture">
+                <pic:pic xmlns:pic="http://schemas.openxmlformats.org/drawingml/2006/picture">
+                  <pic:nvPicPr>
+                    <pic:cNvPr id="42" name="Picture 42" descr="Chart, histogram&#10;&#10;Description automatically generated"/>
+                    <pic:cNvPicPr>
+                      <a:picLocks noChangeAspect="1" noChangeArrowheads="1"/>
+                    </pic:cNvPicPr>
+                  </pic:nvPicPr>
+                  <pic:blipFill>
+                    <a:blip r:embed="rId13">
+                      <a:extLst>
+                        <a:ext uri="{28A0092B-C50C-407E-A947-70E740481C1C}">
+                          <a14:useLocalDpi xmlns:a14="http://schemas.microsoft.com/office/drawing/2010/main" val="0"/>
+                        </a:ext>
+                      </a:extLst>
+                    </a:blip>
+                    <a:srcRect/>
+                    <a:stretch>
+                      <a:fillRect/>
+                    </a:stretch>
+                  </pic:blipFill>
+                  <pic:spPr bwMode="auto">
+                    <a:xfrm>
+                      <a:off x="0" y="0"/>
+                      <a:ext cx="4094982" cy="3240000"/>
+                    </a:xfrm>
+                    <a:prstGeom prst="rect">
+                      <a:avLst/>
+                    </a:prstGeom>
+                    <a:noFill/>
+                    <a:ln>
+                      <a:noFill/>
+                    </a:ln>
+                  </pic:spPr>
+                </pic:pic>
+              </a:graphicData>
+            </a:graphic>
+          </wp:inline>
+        </w:drawing>
+      </w:r>
+      <w:r>
+        <w:rPr>
+          <w:noProof/>
+          <w:lang w:val="en-US"/>
+        </w:rPr>
+        <w:drawing>
+          <wp:inline distT="0" distB="0" distL="0" distR="0" wp14:anchorId="1A6CFE07" wp14:editId="37BBEC8F">
+            <wp:extent cx="5594827" cy="2880000"/>
+            <wp:effectExtent l="0" t="0" r="6350" b="0"/>
+            <wp:docPr id="43" name="Picture 43" descr="Chart&#10;&#10;Description automatically generated"/>
+            <wp:cNvGraphicFramePr>
+              <a:graphicFrameLocks xmlns:a="http://schemas.openxmlformats.org/drawingml/2006/main" noChangeAspect="1"/>
+            </wp:cNvGraphicFramePr>
+            <a:graphic xmlns:a="http://schemas.openxmlformats.org/drawingml/2006/main">
+              <a:graphicData uri="http://schemas.openxmlformats.org/drawingml/2006/picture">
+                <pic:pic xmlns:pic="http://schemas.openxmlformats.org/drawingml/2006/picture">
+                  <pic:nvPicPr>
+                    <pic:cNvPr id="43" name="Picture 43" descr="Chart&#10;&#10;Description automatically generated"/>
+                    <pic:cNvPicPr>
+                      <a:picLocks noChangeAspect="1" noChangeArrowheads="1"/>
+                    </pic:cNvPicPr>
+                  </pic:nvPicPr>
+                  <pic:blipFill>
+                    <a:blip r:embed="rId14" cstate="print">
+                      <a:extLst>
+                        <a:ext uri="{28A0092B-C50C-407E-A947-70E740481C1C}">
+                          <a14:useLocalDpi xmlns:a14="http://schemas.microsoft.com/office/drawing/2010/main" val="0"/>
+                        </a:ext>
+                      </a:extLst>
+                    </a:blip>
+                    <a:srcRect/>
+                    <a:stretch>
+                      <a:fillRect/>
+                    </a:stretch>
+                  </pic:blipFill>
+                  <pic:spPr bwMode="auto">
+                    <a:xfrm>
+                      <a:off x="0" y="0"/>
+                      <a:ext cx="5594827" cy="2880000"/>
+                    </a:xfrm>
+                    <a:prstGeom prst="rect">
+                      <a:avLst/>
+                    </a:prstGeom>
+                    <a:noFill/>
+                    <a:ln>
+                      <a:noFill/>
+                    </a:ln>
+                  </pic:spPr>
+                </pic:pic>
+              </a:graphicData>
+            </a:graphic>
+          </wp:inline>
+        </w:drawing>
+      </w:r>
+    </w:p>
+    <w:p>
+      <w:pPr>
+        <w:jc w:val="center"/>
+        <w:rPr>
+          <w:lang w:val="en-US"/>
+        </w:rPr>
+      </w:pPr>
+    </w:p>
+    <w:p>
+      <w:pPr>
+        <w:jc w:val="center"/>
+        <w:rPr>
           <w:rFonts w:ascii="Times New Roman" w:eastAsia="Times New Roman" w:hAnsi="Times New Roman" w:cs="Times New Roman"/>
           <w:snapToGrid w:val="0"/>
           <w:color w:val="000000"/>
@@ -1108,26 +780,363 @@
           <w:shd w:val="clear" w:color="000000" w:fill="000000"/>
           <w:lang w:val="x-none" w:eastAsia="x-none" w:bidi="x-none"/>
         </w:rPr>
-        <w:t xml:space="preserve"> </w:t>
-      </w:r>
-      <w:r>
-        <w:rPr>
-          <w:noProof/>
-          <w:lang w:val="en-US"/>
-        </w:rPr>
-        <w:drawing>
-          <wp:inline distT="0" distB="0" distL="0" distR="0" wp14:anchorId="3A111931" wp14:editId="5E298F56">
-            <wp:extent cx="4309934" cy="2880000"/>
+      </w:pPr>
+    </w:p>
+    <w:p>
+      <w:pPr>
+        <w:jc w:val="center"/>
+        <w:rPr>
+          <w:lang w:val="en-US"/>
+        </w:rPr>
+      </w:pPr>
+      <w:r>
+        <w:rPr>
+          <w:lang w:val="en-US"/>
+        </w:rPr>
+        <w:t>P00533_20220608200133_top_scores_XGBClassifier_balanced_accuracy_rf0</w:t>
+      </w:r>
+    </w:p>
+    <w:p>
+      <w:pPr>
+        <w:jc w:val="center"/>
+        <w:rPr>
+          <w:lang w:val="en-US"/>
+        </w:rPr>
+      </w:pPr>
+      <w:r>
+        <w:rPr>
+          <w:noProof/>
+          <w:lang w:val="en-US"/>
+        </w:rPr>
+        <w:drawing>
+          <wp:inline distT="0" distB="0" distL="0" distR="0" wp14:anchorId="4954756D" wp14:editId="48299FBA">
+            <wp:extent cx="4685714" cy="2520000"/>
+            <wp:effectExtent l="0" t="0" r="635" b="0"/>
+            <wp:docPr id="34" name="Picture 34" descr="Chart, bar chart&#10;&#10;Description automatically generated"/>
+            <wp:cNvGraphicFramePr>
+              <a:graphicFrameLocks xmlns:a="http://schemas.openxmlformats.org/drawingml/2006/main" noChangeAspect="1"/>
+            </wp:cNvGraphicFramePr>
+            <a:graphic xmlns:a="http://schemas.openxmlformats.org/drawingml/2006/main">
+              <a:graphicData uri="http://schemas.openxmlformats.org/drawingml/2006/picture">
+                <pic:pic xmlns:pic="http://schemas.openxmlformats.org/drawingml/2006/picture">
+                  <pic:nvPicPr>
+                    <pic:cNvPr id="1" name="Picture 1" descr="Chart, bar chart&#10;&#10;Description automatically generated"/>
+                    <pic:cNvPicPr>
+                      <a:picLocks noChangeAspect="1" noChangeArrowheads="1"/>
+                    </pic:cNvPicPr>
+                  </pic:nvPicPr>
+                  <pic:blipFill>
+                    <a:blip r:embed="rId5" cstate="print">
+                      <a:extLst>
+                        <a:ext uri="{28A0092B-C50C-407E-A947-70E740481C1C}">
+                          <a14:useLocalDpi xmlns:a14="http://schemas.microsoft.com/office/drawing/2010/main" val="0"/>
+                        </a:ext>
+                      </a:extLst>
+                    </a:blip>
+                    <a:srcRect/>
+                    <a:stretch>
+                      <a:fillRect/>
+                    </a:stretch>
+                  </pic:blipFill>
+                  <pic:spPr bwMode="auto">
+                    <a:xfrm>
+                      <a:off x="0" y="0"/>
+                      <a:ext cx="4685714" cy="2520000"/>
+                    </a:xfrm>
+                    <a:prstGeom prst="rect">
+                      <a:avLst/>
+                    </a:prstGeom>
+                    <a:noFill/>
+                    <a:ln>
+                      <a:noFill/>
+                    </a:ln>
+                  </pic:spPr>
+                </pic:pic>
+              </a:graphicData>
+            </a:graphic>
+          </wp:inline>
+        </w:drawing>
+      </w:r>
+      <w:r>
+        <w:rPr>
+          <w:noProof/>
+          <w:lang w:val="en-US"/>
+        </w:rPr>
+        <w:drawing>
+          <wp:inline distT="0" distB="0" distL="0" distR="0" wp14:anchorId="50448E97" wp14:editId="0C5D2845">
+            <wp:extent cx="4307843" cy="2880000"/>
             <wp:effectExtent l="0" t="0" r="0" b="0"/>
-            <wp:docPr id="24" name="Picture 24" descr="Chart&#10;&#10;Description automatically generated"/>
-            <wp:cNvGraphicFramePr>
-              <a:graphicFrameLocks xmlns:a="http://schemas.openxmlformats.org/drawingml/2006/main" noChangeAspect="1"/>
-            </wp:cNvGraphicFramePr>
-            <a:graphic xmlns:a="http://schemas.openxmlformats.org/drawingml/2006/main">
-              <a:graphicData uri="http://schemas.openxmlformats.org/drawingml/2006/picture">
-                <pic:pic xmlns:pic="http://schemas.openxmlformats.org/drawingml/2006/picture">
-                  <pic:nvPicPr>
-                    <pic:cNvPr id="24" name="Picture 24" descr="Chart&#10;&#10;Description automatically generated"/>
+            <wp:docPr id="35" name="Picture 35" descr="Chart&#10;&#10;Description automatically generated"/>
+            <wp:cNvGraphicFramePr>
+              <a:graphicFrameLocks xmlns:a="http://schemas.openxmlformats.org/drawingml/2006/main" noChangeAspect="1"/>
+            </wp:cNvGraphicFramePr>
+            <a:graphic xmlns:a="http://schemas.openxmlformats.org/drawingml/2006/main">
+              <a:graphicData uri="http://schemas.openxmlformats.org/drawingml/2006/picture">
+                <pic:pic xmlns:pic="http://schemas.openxmlformats.org/drawingml/2006/picture">
+                  <pic:nvPicPr>
+                    <pic:cNvPr id="35" name="Picture 35" descr="Chart&#10;&#10;Description automatically generated"/>
+                    <pic:cNvPicPr>
+                      <a:picLocks noChangeAspect="1" noChangeArrowheads="1"/>
+                    </pic:cNvPicPr>
+                  </pic:nvPicPr>
+                  <pic:blipFill>
+                    <a:blip r:embed="rId15">
+                      <a:extLst>
+                        <a:ext uri="{28A0092B-C50C-407E-A947-70E740481C1C}">
+                          <a14:useLocalDpi xmlns:a14="http://schemas.microsoft.com/office/drawing/2010/main" val="0"/>
+                        </a:ext>
+                      </a:extLst>
+                    </a:blip>
+                    <a:srcRect/>
+                    <a:stretch>
+                      <a:fillRect/>
+                    </a:stretch>
+                  </pic:blipFill>
+                  <pic:spPr bwMode="auto">
+                    <a:xfrm>
+                      <a:off x="0" y="0"/>
+                      <a:ext cx="4307843" cy="2880000"/>
+                    </a:xfrm>
+                    <a:prstGeom prst="rect">
+                      <a:avLst/>
+                    </a:prstGeom>
+                    <a:noFill/>
+                    <a:ln>
+                      <a:noFill/>
+                    </a:ln>
+                  </pic:spPr>
+                </pic:pic>
+              </a:graphicData>
+            </a:graphic>
+          </wp:inline>
+        </w:drawing>
+      </w:r>
+    </w:p>
+    <w:p>
+      <w:pPr>
+        <w:jc w:val="center"/>
+        <w:rPr>
+          <w:lang w:val="en-US"/>
+        </w:rPr>
+      </w:pPr>
+      <w:r>
+        <w:rPr>
+          <w:noProof/>
+          <w:lang w:val="en-US"/>
+        </w:rPr>
+        <w:drawing>
+          <wp:inline distT="0" distB="0" distL="0" distR="0" wp14:anchorId="4AB6CAA7" wp14:editId="1293796B">
+            <wp:extent cx="3639984" cy="2880000"/>
+            <wp:effectExtent l="0" t="0" r="0" b="0"/>
+            <wp:docPr id="40" name="Picture 40" descr="Chart, histogram&#10;&#10;Description automatically generated"/>
+            <wp:cNvGraphicFramePr>
+              <a:graphicFrameLocks xmlns:a="http://schemas.openxmlformats.org/drawingml/2006/main" noChangeAspect="1"/>
+            </wp:cNvGraphicFramePr>
+            <a:graphic xmlns:a="http://schemas.openxmlformats.org/drawingml/2006/main">
+              <a:graphicData uri="http://schemas.openxmlformats.org/drawingml/2006/picture">
+                <pic:pic xmlns:pic="http://schemas.openxmlformats.org/drawingml/2006/picture">
+                  <pic:nvPicPr>
+                    <pic:cNvPr id="40" name="Picture 40" descr="Chart, histogram&#10;&#10;Description automatically generated"/>
+                    <pic:cNvPicPr>
+                      <a:picLocks noChangeAspect="1" noChangeArrowheads="1"/>
+                    </pic:cNvPicPr>
+                  </pic:nvPicPr>
+                  <pic:blipFill>
+                    <a:blip r:embed="rId16" cstate="print">
+                      <a:extLst>
+                        <a:ext uri="{28A0092B-C50C-407E-A947-70E740481C1C}">
+                          <a14:useLocalDpi xmlns:a14="http://schemas.microsoft.com/office/drawing/2010/main" val="0"/>
+                        </a:ext>
+                      </a:extLst>
+                    </a:blip>
+                    <a:srcRect/>
+                    <a:stretch>
+                      <a:fillRect/>
+                    </a:stretch>
+                  </pic:blipFill>
+                  <pic:spPr bwMode="auto">
+                    <a:xfrm>
+                      <a:off x="0" y="0"/>
+                      <a:ext cx="3639984" cy="2880000"/>
+                    </a:xfrm>
+                    <a:prstGeom prst="rect">
+                      <a:avLst/>
+                    </a:prstGeom>
+                    <a:noFill/>
+                    <a:ln>
+                      <a:noFill/>
+                    </a:ln>
+                  </pic:spPr>
+                </pic:pic>
+              </a:graphicData>
+            </a:graphic>
+          </wp:inline>
+        </w:drawing>
+      </w:r>
+      <w:r>
+        <w:rPr>
+          <w:noProof/>
+          <w:lang w:val="en-US"/>
+        </w:rPr>
+        <w:drawing>
+          <wp:inline distT="0" distB="0" distL="0" distR="0" wp14:anchorId="7996109E" wp14:editId="67502F77">
+            <wp:extent cx="5594827" cy="2880000"/>
+            <wp:effectExtent l="0" t="0" r="6350" b="0"/>
+            <wp:docPr id="38" name="Picture 38" descr="Chart&#10;&#10;Description automatically generated"/>
+            <wp:cNvGraphicFramePr>
+              <a:graphicFrameLocks xmlns:a="http://schemas.openxmlformats.org/drawingml/2006/main" noChangeAspect="1"/>
+            </wp:cNvGraphicFramePr>
+            <a:graphic xmlns:a="http://schemas.openxmlformats.org/drawingml/2006/main">
+              <a:graphicData uri="http://schemas.openxmlformats.org/drawingml/2006/picture">
+                <pic:pic xmlns:pic="http://schemas.openxmlformats.org/drawingml/2006/picture">
+                  <pic:nvPicPr>
+                    <pic:cNvPr id="38" name="Picture 38" descr="Chart&#10;&#10;Description automatically generated"/>
+                    <pic:cNvPicPr>
+                      <a:picLocks noChangeAspect="1" noChangeArrowheads="1"/>
+                    </pic:cNvPicPr>
+                  </pic:nvPicPr>
+                  <pic:blipFill>
+                    <a:blip r:embed="rId17" cstate="print">
+                      <a:extLst>
+                        <a:ext uri="{28A0092B-C50C-407E-A947-70E740481C1C}">
+                          <a14:useLocalDpi xmlns:a14="http://schemas.microsoft.com/office/drawing/2010/main" val="0"/>
+                        </a:ext>
+                      </a:extLst>
+                    </a:blip>
+                    <a:srcRect/>
+                    <a:stretch>
+                      <a:fillRect/>
+                    </a:stretch>
+                  </pic:blipFill>
+                  <pic:spPr bwMode="auto">
+                    <a:xfrm>
+                      <a:off x="0" y="0"/>
+                      <a:ext cx="5594827" cy="2880000"/>
+                    </a:xfrm>
+                    <a:prstGeom prst="rect">
+                      <a:avLst/>
+                    </a:prstGeom>
+                    <a:noFill/>
+                    <a:ln>
+                      <a:noFill/>
+                    </a:ln>
+                  </pic:spPr>
+                </pic:pic>
+              </a:graphicData>
+            </a:graphic>
+          </wp:inline>
+        </w:drawing>
+      </w:r>
+    </w:p>
+    <w:p>
+      <w:pPr>
+        <w:jc w:val="center"/>
+        <w:rPr>
+          <w:lang w:val="en-US"/>
+        </w:rPr>
+      </w:pPr>
+    </w:p>
+    <w:p>
+      <w:pPr>
+        <w:jc w:val="center"/>
+        <w:rPr>
+          <w:lang w:val="en-US"/>
+        </w:rPr>
+      </w:pPr>
+    </w:p>
+    <w:p>
+      <w:pPr>
+        <w:jc w:val="center"/>
+        <w:rPr>
+          <w:lang w:val="en-US"/>
+        </w:rPr>
+      </w:pPr>
+      <w:r>
+        <w:rPr>
+          <w:lang w:val="en-US"/>
+        </w:rPr>
+        <w:t>P00533_20220611155054_top_scores_XGBClassifier_f1_weighted_rf3</w:t>
+      </w:r>
+    </w:p>
+    <w:p>
+      <w:pPr>
+        <w:jc w:val="center"/>
+        <w:rPr>
+          <w:lang w:val="en-US"/>
+        </w:rPr>
+      </w:pPr>
+      <w:r>
+        <w:rPr>
+          <w:noProof/>
+          <w:lang w:val="en-US"/>
+        </w:rPr>
+        <w:drawing>
+          <wp:inline distT="0" distB="0" distL="0" distR="0" wp14:anchorId="7BE21CE0" wp14:editId="2C7AC0BA">
+            <wp:extent cx="4685714" cy="2520000"/>
+            <wp:effectExtent l="0" t="0" r="635" b="0"/>
+            <wp:docPr id="44" name="Picture 44" descr="Chart, bar chart&#10;&#10;Description automatically generated"/>
+            <wp:cNvGraphicFramePr>
+              <a:graphicFrameLocks xmlns:a="http://schemas.openxmlformats.org/drawingml/2006/main" noChangeAspect="1"/>
+            </wp:cNvGraphicFramePr>
+            <a:graphic xmlns:a="http://schemas.openxmlformats.org/drawingml/2006/main">
+              <a:graphicData uri="http://schemas.openxmlformats.org/drawingml/2006/picture">
+                <pic:pic xmlns:pic="http://schemas.openxmlformats.org/drawingml/2006/picture">
+                  <pic:nvPicPr>
+                    <pic:cNvPr id="1" name="Picture 1" descr="Chart, bar chart&#10;&#10;Description automatically generated"/>
+                    <pic:cNvPicPr>
+                      <a:picLocks noChangeAspect="1" noChangeArrowheads="1"/>
+                    </pic:cNvPicPr>
+                  </pic:nvPicPr>
+                  <pic:blipFill>
+                    <a:blip r:embed="rId5" cstate="print">
+                      <a:extLst>
+                        <a:ext uri="{28A0092B-C50C-407E-A947-70E740481C1C}">
+                          <a14:useLocalDpi xmlns:a14="http://schemas.microsoft.com/office/drawing/2010/main" val="0"/>
+                        </a:ext>
+                      </a:extLst>
+                    </a:blip>
+                    <a:srcRect/>
+                    <a:stretch>
+                      <a:fillRect/>
+                    </a:stretch>
+                  </pic:blipFill>
+                  <pic:spPr bwMode="auto">
+                    <a:xfrm>
+                      <a:off x="0" y="0"/>
+                      <a:ext cx="4685714" cy="2520000"/>
+                    </a:xfrm>
+                    <a:prstGeom prst="rect">
+                      <a:avLst/>
+                    </a:prstGeom>
+                    <a:noFill/>
+                    <a:ln>
+                      <a:noFill/>
+                    </a:ln>
+                  </pic:spPr>
+                </pic:pic>
+              </a:graphicData>
+            </a:graphic>
+          </wp:inline>
+        </w:drawing>
+      </w:r>
+      <w:r>
+        <w:rPr>
+          <w:noProof/>
+          <w:lang w:val="en-US"/>
+        </w:rPr>
+        <w:drawing>
+          <wp:inline distT="0" distB="0" distL="0" distR="0" wp14:anchorId="48FF463A" wp14:editId="74EF1C72">
+            <wp:extent cx="4307843" cy="2880000"/>
+            <wp:effectExtent l="0" t="0" r="0" b="0"/>
+            <wp:docPr id="45" name="Picture 45" descr="Chart&#10;&#10;Description automatically generated"/>
+            <wp:cNvGraphicFramePr>
+              <a:graphicFrameLocks xmlns:a="http://schemas.openxmlformats.org/drawingml/2006/main" noChangeAspect="1"/>
+            </wp:cNvGraphicFramePr>
+            <a:graphic xmlns:a="http://schemas.openxmlformats.org/drawingml/2006/main">
+              <a:graphicData uri="http://schemas.openxmlformats.org/drawingml/2006/picture">
+                <pic:pic xmlns:pic="http://schemas.openxmlformats.org/drawingml/2006/picture">
+                  <pic:nvPicPr>
+                    <pic:cNvPr id="45" name="Picture 45" descr="Chart&#10;&#10;Description automatically generated"/>
                     <pic:cNvPicPr>
                       <a:picLocks noChangeAspect="1" noChangeArrowheads="1"/>
                     </pic:cNvPicPr>
@@ -1148,48 +1157,48 @@
                   <pic:spPr bwMode="auto">
                     <a:xfrm>
                       <a:off x="0" y="0"/>
-                      <a:ext cx="4309934" cy="2880000"/>
-                    </a:xfrm>
-                    <a:prstGeom prst="rect">
-                      <a:avLst/>
-                    </a:prstGeom>
-                    <a:noFill/>
-                    <a:ln>
-                      <a:noFill/>
-                    </a:ln>
-                  </pic:spPr>
-                </pic:pic>
-              </a:graphicData>
-            </a:graphic>
-          </wp:inline>
-        </w:drawing>
-      </w:r>
-    </w:p>
-    <w:p>
-      <w:pPr>
-        <w:jc w:val="center"/>
-        <w:rPr>
-          <w:lang w:val="en-US"/>
-        </w:rPr>
-      </w:pPr>
-      <w:r>
-        <w:rPr>
-          <w:noProof/>
-          <w:lang w:val="en-US"/>
-        </w:rPr>
-        <w:drawing>
-          <wp:inline distT="0" distB="0" distL="0" distR="0" wp14:anchorId="0C0DA668" wp14:editId="46F7F205">
-            <wp:extent cx="4096475" cy="3240000"/>
+                      <a:ext cx="4307843" cy="2880000"/>
+                    </a:xfrm>
+                    <a:prstGeom prst="rect">
+                      <a:avLst/>
+                    </a:prstGeom>
+                    <a:noFill/>
+                    <a:ln>
+                      <a:noFill/>
+                    </a:ln>
+                  </pic:spPr>
+                </pic:pic>
+              </a:graphicData>
+            </a:graphic>
+          </wp:inline>
+        </w:drawing>
+      </w:r>
+    </w:p>
+    <w:p>
+      <w:pPr>
+        <w:jc w:val="center"/>
+        <w:rPr>
+          <w:lang w:val="en-US"/>
+        </w:rPr>
+      </w:pPr>
+      <w:r>
+        <w:rPr>
+          <w:noProof/>
+          <w:lang w:val="en-US"/>
+        </w:rPr>
+        <w:drawing>
+          <wp:inline distT="0" distB="0" distL="0" distR="0" wp14:anchorId="57B9DD01" wp14:editId="099CE3C1">
+            <wp:extent cx="4119149" cy="3240000"/>
             <wp:effectExtent l="0" t="0" r="0" b="0"/>
-            <wp:docPr id="26" name="Picture 26" descr="Chart&#10;&#10;Description automatically generated"/>
-            <wp:cNvGraphicFramePr>
-              <a:graphicFrameLocks xmlns:a="http://schemas.openxmlformats.org/drawingml/2006/main" noChangeAspect="1"/>
-            </wp:cNvGraphicFramePr>
-            <a:graphic xmlns:a="http://schemas.openxmlformats.org/drawingml/2006/main">
-              <a:graphicData uri="http://schemas.openxmlformats.org/drawingml/2006/picture">
-                <pic:pic xmlns:pic="http://schemas.openxmlformats.org/drawingml/2006/picture">
-                  <pic:nvPicPr>
-                    <pic:cNvPr id="26" name="Picture 26" descr="Chart&#10;&#10;Description automatically generated"/>
+            <wp:docPr id="46" name="Picture 46" descr="Chart, histogram&#10;&#10;Description automatically generated"/>
+            <wp:cNvGraphicFramePr>
+              <a:graphicFrameLocks xmlns:a="http://schemas.openxmlformats.org/drawingml/2006/main" noChangeAspect="1"/>
+            </wp:cNvGraphicFramePr>
+            <a:graphic xmlns:a="http://schemas.openxmlformats.org/drawingml/2006/main">
+              <a:graphicData uri="http://schemas.openxmlformats.org/drawingml/2006/picture">
+                <pic:pic xmlns:pic="http://schemas.openxmlformats.org/drawingml/2006/picture">
+                  <pic:nvPicPr>
+                    <pic:cNvPr id="46" name="Picture 46" descr="Chart, histogram&#10;&#10;Description automatically generated"/>
                     <pic:cNvPicPr>
                       <a:picLocks noChangeAspect="1" noChangeArrowheads="1"/>
                     </pic:cNvPicPr>
@@ -1210,92 +1219,338 @@
                   <pic:spPr bwMode="auto">
                     <a:xfrm>
                       <a:off x="0" y="0"/>
-                      <a:ext cx="4096475" cy="3240000"/>
-                    </a:xfrm>
-                    <a:prstGeom prst="rect">
-                      <a:avLst/>
-                    </a:prstGeom>
-                    <a:noFill/>
-                    <a:ln>
-                      <a:noFill/>
-                    </a:ln>
-                  </pic:spPr>
-                </pic:pic>
-              </a:graphicData>
-            </a:graphic>
-          </wp:inline>
-        </w:drawing>
-      </w:r>
-      <w:r>
-        <w:rPr>
-          <w:rStyle w:val="Normal"/>
-          <w:rFonts w:ascii="Times New Roman" w:eastAsia="Times New Roman" w:hAnsi="Times New Roman" w:cs="Times New Roman"/>
-          <w:snapToGrid w:val="0"/>
-          <w:color w:val="000000"/>
-          <w:w w:val="0"/>
-          <w:sz w:val="0"/>
-          <w:szCs w:val="0"/>
-          <w:u w:color="000000"/>
-          <w:bdr w:val="none" w:sz="0" w:space="0" w:color="000000"/>
-          <w:shd w:val="clear" w:color="000000" w:fill="000000"/>
-          <w:lang w:val="x-none" w:eastAsia="x-none" w:bidi="x-none"/>
-        </w:rPr>
-        <w:t xml:space="preserve"> </w:t>
-      </w:r>
-      <w:r>
-        <w:rPr>
-          <w:noProof/>
-          <w:lang w:val="en-US"/>
-        </w:rPr>
-        <w:drawing>
-          <wp:inline distT="0" distB="0" distL="0" distR="0" wp14:anchorId="0C9DAFE2" wp14:editId="49049F3A">
-            <wp:extent cx="5590232" cy="2880000"/>
+                      <a:ext cx="4119149" cy="3240000"/>
+                    </a:xfrm>
+                    <a:prstGeom prst="rect">
+                      <a:avLst/>
+                    </a:prstGeom>
+                    <a:noFill/>
+                    <a:ln>
+                      <a:noFill/>
+                    </a:ln>
+                  </pic:spPr>
+                </pic:pic>
+              </a:graphicData>
+            </a:graphic>
+          </wp:inline>
+        </w:drawing>
+      </w:r>
+      <w:r>
+        <w:rPr>
+          <w:noProof/>
+          <w:lang w:val="en-US"/>
+        </w:rPr>
+        <w:drawing>
+          <wp:inline distT="0" distB="0" distL="0" distR="0" wp14:anchorId="7D724EAF" wp14:editId="4DB51045">
+            <wp:extent cx="5594827" cy="2880000"/>
+            <wp:effectExtent l="0" t="0" r="6350" b="0"/>
+            <wp:docPr id="47" name="Picture 47" descr="Chart&#10;&#10;Description automatically generated"/>
+            <wp:cNvGraphicFramePr>
+              <a:graphicFrameLocks xmlns:a="http://schemas.openxmlformats.org/drawingml/2006/main" noChangeAspect="1"/>
+            </wp:cNvGraphicFramePr>
+            <a:graphic xmlns:a="http://schemas.openxmlformats.org/drawingml/2006/main">
+              <a:graphicData uri="http://schemas.openxmlformats.org/drawingml/2006/picture">
+                <pic:pic xmlns:pic="http://schemas.openxmlformats.org/drawingml/2006/picture">
+                  <pic:nvPicPr>
+                    <pic:cNvPr id="47" name="Picture 47" descr="Chart&#10;&#10;Description automatically generated"/>
+                    <pic:cNvPicPr>
+                      <a:picLocks noChangeAspect="1" noChangeArrowheads="1"/>
+                    </pic:cNvPicPr>
+                  </pic:nvPicPr>
+                  <pic:blipFill>
+                    <a:blip r:embed="rId20" cstate="print">
+                      <a:extLst>
+                        <a:ext uri="{28A0092B-C50C-407E-A947-70E740481C1C}">
+                          <a14:useLocalDpi xmlns:a14="http://schemas.microsoft.com/office/drawing/2010/main" val="0"/>
+                        </a:ext>
+                      </a:extLst>
+                    </a:blip>
+                    <a:srcRect/>
+                    <a:stretch>
+                      <a:fillRect/>
+                    </a:stretch>
+                  </pic:blipFill>
+                  <pic:spPr bwMode="auto">
+                    <a:xfrm>
+                      <a:off x="0" y="0"/>
+                      <a:ext cx="5594827" cy="2880000"/>
+                    </a:xfrm>
+                    <a:prstGeom prst="rect">
+                      <a:avLst/>
+                    </a:prstGeom>
+                    <a:noFill/>
+                    <a:ln>
+                      <a:noFill/>
+                    </a:ln>
+                  </pic:spPr>
+                </pic:pic>
+              </a:graphicData>
+            </a:graphic>
+          </wp:inline>
+        </w:drawing>
+      </w:r>
+    </w:p>
+    <w:p>
+      <w:pPr>
+        <w:jc w:val="center"/>
+        <w:rPr>
+          <w:lang w:val="en-US"/>
+        </w:rPr>
+      </w:pPr>
+    </w:p>
+    <w:p>
+      <w:pPr>
+        <w:jc w:val="center"/>
+        <w:rPr>
+          <w:lang w:val="en-US"/>
+        </w:rPr>
+      </w:pPr>
+      <w:r>
+        <w:rPr>
+          <w:lang w:val="en-US"/>
+        </w:rPr>
+        <w:t>P00533_20220611155111_top_scores_XGBClassifier_accuracy_rf3</w:t>
+      </w:r>
+    </w:p>
+    <w:p>
+      <w:pPr>
+        <w:jc w:val="center"/>
+        <w:rPr>
+          <w:lang w:val="en-US"/>
+        </w:rPr>
+      </w:pPr>
+      <w:r>
+        <w:rPr>
+          <w:noProof/>
+          <w:lang w:val="en-US"/>
+        </w:rPr>
+        <w:drawing>
+          <wp:inline distT="0" distB="0" distL="0" distR="0" wp14:anchorId="6EBD0DF2" wp14:editId="65CCF4F2">
+            <wp:extent cx="4685714" cy="2520000"/>
+            <wp:effectExtent l="0" t="0" r="635" b="0"/>
+            <wp:docPr id="49" name="Picture 49" descr="Chart, bar chart&#10;&#10;Description automatically generated"/>
+            <wp:cNvGraphicFramePr>
+              <a:graphicFrameLocks xmlns:a="http://schemas.openxmlformats.org/drawingml/2006/main" noChangeAspect="1"/>
+            </wp:cNvGraphicFramePr>
+            <a:graphic xmlns:a="http://schemas.openxmlformats.org/drawingml/2006/main">
+              <a:graphicData uri="http://schemas.openxmlformats.org/drawingml/2006/picture">
+                <pic:pic xmlns:pic="http://schemas.openxmlformats.org/drawingml/2006/picture">
+                  <pic:nvPicPr>
+                    <pic:cNvPr id="1" name="Picture 1" descr="Chart, bar chart&#10;&#10;Description automatically generated"/>
+                    <pic:cNvPicPr>
+                      <a:picLocks noChangeAspect="1" noChangeArrowheads="1"/>
+                    </pic:cNvPicPr>
+                  </pic:nvPicPr>
+                  <pic:blipFill>
+                    <a:blip r:embed="rId5" cstate="print">
+                      <a:extLst>
+                        <a:ext uri="{28A0092B-C50C-407E-A947-70E740481C1C}">
+                          <a14:useLocalDpi xmlns:a14="http://schemas.microsoft.com/office/drawing/2010/main" val="0"/>
+                        </a:ext>
+                      </a:extLst>
+                    </a:blip>
+                    <a:srcRect/>
+                    <a:stretch>
+                      <a:fillRect/>
+                    </a:stretch>
+                  </pic:blipFill>
+                  <pic:spPr bwMode="auto">
+                    <a:xfrm>
+                      <a:off x="0" y="0"/>
+                      <a:ext cx="4685714" cy="2520000"/>
+                    </a:xfrm>
+                    <a:prstGeom prst="rect">
+                      <a:avLst/>
+                    </a:prstGeom>
+                    <a:noFill/>
+                    <a:ln>
+                      <a:noFill/>
+                    </a:ln>
+                  </pic:spPr>
+                </pic:pic>
+              </a:graphicData>
+            </a:graphic>
+          </wp:inline>
+        </w:drawing>
+      </w:r>
+      <w:r>
+        <w:rPr>
+          <w:noProof/>
+          <w:lang w:val="en-US"/>
+        </w:rPr>
+        <w:drawing>
+          <wp:inline distT="0" distB="0" distL="0" distR="0" wp14:anchorId="0A266127" wp14:editId="6C2AF27D">
+            <wp:extent cx="4307843" cy="2880000"/>
             <wp:effectExtent l="0" t="0" r="0" b="0"/>
-            <wp:docPr id="27" name="Picture 27" descr="Chart&#10;&#10;Description automatically generated"/>
-            <wp:cNvGraphicFramePr>
-              <a:graphicFrameLocks xmlns:a="http://schemas.openxmlformats.org/drawingml/2006/main" noChangeAspect="1"/>
-            </wp:cNvGraphicFramePr>
-            <a:graphic xmlns:a="http://schemas.openxmlformats.org/drawingml/2006/main">
-              <a:graphicData uri="http://schemas.openxmlformats.org/drawingml/2006/picture">
-                <pic:pic xmlns:pic="http://schemas.openxmlformats.org/drawingml/2006/picture">
-                  <pic:nvPicPr>
-                    <pic:cNvPr id="27" name="Picture 27" descr="Chart&#10;&#10;Description automatically generated"/>
-                    <pic:cNvPicPr>
-                      <a:picLocks noChangeAspect="1" noChangeArrowheads="1"/>
-                    </pic:cNvPicPr>
-                  </pic:nvPicPr>
-                  <pic:blipFill>
-                    <a:blip r:embed="rId20" cstate="print">
-                      <a:extLst>
-                        <a:ext uri="{28A0092B-C50C-407E-A947-70E740481C1C}">
-                          <a14:useLocalDpi xmlns:a14="http://schemas.microsoft.com/office/drawing/2010/main" val="0"/>
-                        </a:ext>
-                      </a:extLst>
-                    </a:blip>
-                    <a:srcRect/>
-                    <a:stretch>
-                      <a:fillRect/>
-                    </a:stretch>
-                  </pic:blipFill>
-                  <pic:spPr bwMode="auto">
-                    <a:xfrm>
-                      <a:off x="0" y="0"/>
-                      <a:ext cx="5590232" cy="2880000"/>
-                    </a:xfrm>
-                    <a:prstGeom prst="rect">
-                      <a:avLst/>
-                    </a:prstGeom>
-                    <a:noFill/>
-                    <a:ln>
-                      <a:noFill/>
-                    </a:ln>
-                  </pic:spPr>
-                </pic:pic>
-              </a:graphicData>
-            </a:graphic>
-          </wp:inline>
-        </w:drawing>
-      </w:r>
+            <wp:docPr id="48" name="Picture 48" descr="Chart&#10;&#10;Description automatically generated"/>
+            <wp:cNvGraphicFramePr>
+              <a:graphicFrameLocks xmlns:a="http://schemas.openxmlformats.org/drawingml/2006/main" noChangeAspect="1"/>
+            </wp:cNvGraphicFramePr>
+            <a:graphic xmlns:a="http://schemas.openxmlformats.org/drawingml/2006/main">
+              <a:graphicData uri="http://schemas.openxmlformats.org/drawingml/2006/picture">
+                <pic:pic xmlns:pic="http://schemas.openxmlformats.org/drawingml/2006/picture">
+                  <pic:nvPicPr>
+                    <pic:cNvPr id="48" name="Picture 48" descr="Chart&#10;&#10;Description automatically generated"/>
+                    <pic:cNvPicPr>
+                      <a:picLocks noChangeAspect="1" noChangeArrowheads="1"/>
+                    </pic:cNvPicPr>
+                  </pic:nvPicPr>
+                  <pic:blipFill>
+                    <a:blip r:embed="rId21">
+                      <a:extLst>
+                        <a:ext uri="{28A0092B-C50C-407E-A947-70E740481C1C}">
+                          <a14:useLocalDpi xmlns:a14="http://schemas.microsoft.com/office/drawing/2010/main" val="0"/>
+                        </a:ext>
+                      </a:extLst>
+                    </a:blip>
+                    <a:srcRect/>
+                    <a:stretch>
+                      <a:fillRect/>
+                    </a:stretch>
+                  </pic:blipFill>
+                  <pic:spPr bwMode="auto">
+                    <a:xfrm>
+                      <a:off x="0" y="0"/>
+                      <a:ext cx="4307843" cy="2880000"/>
+                    </a:xfrm>
+                    <a:prstGeom prst="rect">
+                      <a:avLst/>
+                    </a:prstGeom>
+                    <a:noFill/>
+                    <a:ln>
+                      <a:noFill/>
+                    </a:ln>
+                  </pic:spPr>
+                </pic:pic>
+              </a:graphicData>
+            </a:graphic>
+          </wp:inline>
+        </w:drawing>
+      </w:r>
+    </w:p>
+    <w:p>
+      <w:pPr>
+        <w:jc w:val="center"/>
+        <w:rPr>
+          <w:lang w:val="en-US"/>
+        </w:rPr>
+      </w:pPr>
+      <w:r>
+        <w:rPr>
+          <w:noProof/>
+          <w:lang w:val="en-US"/>
+        </w:rPr>
+        <w:drawing>
+          <wp:inline distT="0" distB="0" distL="0" distR="0" wp14:anchorId="5E5239F7" wp14:editId="56643B58">
+            <wp:extent cx="4094982" cy="3240000"/>
+            <wp:effectExtent l="0" t="0" r="1270" b="0"/>
+            <wp:docPr id="52" name="Picture 52" descr="Chart, histogram&#10;&#10;Description automatically generated"/>
+            <wp:cNvGraphicFramePr>
+              <a:graphicFrameLocks xmlns:a="http://schemas.openxmlformats.org/drawingml/2006/main" noChangeAspect="1"/>
+            </wp:cNvGraphicFramePr>
+            <a:graphic xmlns:a="http://schemas.openxmlformats.org/drawingml/2006/main">
+              <a:graphicData uri="http://schemas.openxmlformats.org/drawingml/2006/picture">
+                <pic:pic xmlns:pic="http://schemas.openxmlformats.org/drawingml/2006/picture">
+                  <pic:nvPicPr>
+                    <pic:cNvPr id="52" name="Picture 52" descr="Chart, histogram&#10;&#10;Description automatically generated"/>
+                    <pic:cNvPicPr>
+                      <a:picLocks noChangeAspect="1" noChangeArrowheads="1"/>
+                    </pic:cNvPicPr>
+                  </pic:nvPicPr>
+                  <pic:blipFill>
+                    <a:blip r:embed="rId22">
+                      <a:extLst>
+                        <a:ext uri="{28A0092B-C50C-407E-A947-70E740481C1C}">
+                          <a14:useLocalDpi xmlns:a14="http://schemas.microsoft.com/office/drawing/2010/main" val="0"/>
+                        </a:ext>
+                      </a:extLst>
+                    </a:blip>
+                    <a:srcRect/>
+                    <a:stretch>
+                      <a:fillRect/>
+                    </a:stretch>
+                  </pic:blipFill>
+                  <pic:spPr bwMode="auto">
+                    <a:xfrm>
+                      <a:off x="0" y="0"/>
+                      <a:ext cx="4094982" cy="3240000"/>
+                    </a:xfrm>
+                    <a:prstGeom prst="rect">
+                      <a:avLst/>
+                    </a:prstGeom>
+                    <a:noFill/>
+                    <a:ln>
+                      <a:noFill/>
+                    </a:ln>
+                  </pic:spPr>
+                </pic:pic>
+              </a:graphicData>
+            </a:graphic>
+          </wp:inline>
+        </w:drawing>
+      </w:r>
+      <w:r>
+        <w:rPr>
+          <w:noProof/>
+          <w:lang w:val="en-US"/>
+        </w:rPr>
+        <w:drawing>
+          <wp:inline distT="0" distB="0" distL="0" distR="0" wp14:anchorId="71F86B2E" wp14:editId="5CB1EA17">
+            <wp:extent cx="5594827" cy="2880000"/>
+            <wp:effectExtent l="0" t="0" r="6350" b="0"/>
+            <wp:docPr id="53" name="Picture 53" descr="Chart, treemap chart&#10;&#10;Description automatically generated"/>
+            <wp:cNvGraphicFramePr>
+              <a:graphicFrameLocks xmlns:a="http://schemas.openxmlformats.org/drawingml/2006/main" noChangeAspect="1"/>
+            </wp:cNvGraphicFramePr>
+            <a:graphic xmlns:a="http://schemas.openxmlformats.org/drawingml/2006/main">
+              <a:graphicData uri="http://schemas.openxmlformats.org/drawingml/2006/picture">
+                <pic:pic xmlns:pic="http://schemas.openxmlformats.org/drawingml/2006/picture">
+                  <pic:nvPicPr>
+                    <pic:cNvPr id="53" name="Picture 53" descr="Chart, treemap chart&#10;&#10;Description automatically generated"/>
+                    <pic:cNvPicPr>
+                      <a:picLocks noChangeAspect="1" noChangeArrowheads="1"/>
+                    </pic:cNvPicPr>
+                  </pic:nvPicPr>
+                  <pic:blipFill>
+                    <a:blip r:embed="rId23" cstate="print">
+                      <a:extLst>
+                        <a:ext uri="{28A0092B-C50C-407E-A947-70E740481C1C}">
+                          <a14:useLocalDpi xmlns:a14="http://schemas.microsoft.com/office/drawing/2010/main" val="0"/>
+                        </a:ext>
+                      </a:extLst>
+                    </a:blip>
+                    <a:srcRect/>
+                    <a:stretch>
+                      <a:fillRect/>
+                    </a:stretch>
+                  </pic:blipFill>
+                  <pic:spPr bwMode="auto">
+                    <a:xfrm>
+                      <a:off x="0" y="0"/>
+                      <a:ext cx="5594827" cy="2880000"/>
+                    </a:xfrm>
+                    <a:prstGeom prst="rect">
+                      <a:avLst/>
+                    </a:prstGeom>
+                    <a:noFill/>
+                    <a:ln>
+                      <a:noFill/>
+                    </a:ln>
+                  </pic:spPr>
+                </pic:pic>
+              </a:graphicData>
+            </a:graphic>
+          </wp:inline>
+        </w:drawing>
+      </w:r>
+    </w:p>
+    <w:p>
+      <w:pPr>
+        <w:jc w:val="center"/>
+        <w:rPr>
+          <w:lang w:val="en-US"/>
+        </w:rPr>
+      </w:pPr>
     </w:p>
     <w:sectPr>
       <w:pgSz w:w="15840" w:h="12240" w:orient="landscape"/>

</xml_diff>

<commit_message>
Versión 2.2 (jun 17)
</commit_message>
<xml_diff>
--- a/P00533.docx
+++ b/P00533.docx
@@ -29,10 +29,10 @@
           <w:lang w:val="en-US"/>
         </w:rPr>
         <w:drawing>
-          <wp:inline distT="0" distB="0" distL="0" distR="0" wp14:anchorId="737DC16C" wp14:editId="3A7253A1">
-            <wp:extent cx="4685714" cy="2520000"/>
-            <wp:effectExtent l="0" t="0" r="635" b="0"/>
-            <wp:docPr id="5" name="Picture 5" descr="Chart, bar chart&#10;&#10;Description automatically generated"/>
+          <wp:inline distT="0" distB="0" distL="0" distR="0" wp14:anchorId="392BA1BE" wp14:editId="3DB29900">
+            <wp:extent cx="5356600" cy="2880000"/>
+            <wp:effectExtent l="0" t="0" r="0" b="0"/>
+            <wp:docPr id="1" name="Picture 1" descr="Chart, bar chart&#10;&#10;Description automatically generated"/>
             <wp:cNvGraphicFramePr>
               <a:graphicFrameLocks xmlns:a="http://schemas.openxmlformats.org/drawingml/2006/main" noChangeAspect="1"/>
             </wp:cNvGraphicFramePr>
@@ -61,29 +61,29 @@
                   <pic:spPr bwMode="auto">
                     <a:xfrm>
                       <a:off x="0" y="0"/>
-                      <a:ext cx="4685714" cy="2520000"/>
-                    </a:xfrm>
-                    <a:prstGeom prst="rect">
-                      <a:avLst/>
-                    </a:prstGeom>
-                    <a:noFill/>
-                    <a:ln>
-                      <a:noFill/>
-                    </a:ln>
-                  </pic:spPr>
-                </pic:pic>
-              </a:graphicData>
-            </a:graphic>
-          </wp:inline>
-        </w:drawing>
-      </w:r>
-      <w:r>
-        <w:rPr>
-          <w:noProof/>
-          <w:lang w:val="en-US"/>
-        </w:rPr>
-        <w:drawing>
-          <wp:inline distT="0" distB="0" distL="0" distR="0" wp14:anchorId="7922D974" wp14:editId="5FD2FE4E">
+                      <a:ext cx="5356600" cy="2880000"/>
+                    </a:xfrm>
+                    <a:prstGeom prst="rect">
+                      <a:avLst/>
+                    </a:prstGeom>
+                    <a:noFill/>
+                    <a:ln>
+                      <a:noFill/>
+                    </a:ln>
+                  </pic:spPr>
+                </pic:pic>
+              </a:graphicData>
+            </a:graphic>
+          </wp:inline>
+        </w:drawing>
+      </w:r>
+      <w:r>
+        <w:rPr>
+          <w:noProof/>
+          <w:lang w:val="en-US"/>
+        </w:rPr>
+        <w:drawing>
+          <wp:inline distT="0" distB="0" distL="0" distR="0" wp14:anchorId="7922D974" wp14:editId="22891DDA">
             <wp:extent cx="4309097" cy="2880000"/>
             <wp:effectExtent l="0" t="0" r="0" b="0"/>
             <wp:docPr id="25" name="Picture 25" descr="Chart&#10;&#10;Description automatically generated"/>
@@ -284,10 +284,10 @@
           <w:lang w:val="en-US"/>
         </w:rPr>
         <w:drawing>
-          <wp:inline distT="0" distB="0" distL="0" distR="0" wp14:anchorId="4A42588D" wp14:editId="6E4BE546">
-            <wp:extent cx="4685714" cy="2520000"/>
-            <wp:effectExtent l="0" t="0" r="635" b="0"/>
-            <wp:docPr id="11" name="Picture 11" descr="Chart, bar chart&#10;&#10;Description automatically generated"/>
+          <wp:inline distT="0" distB="0" distL="0" distR="0" wp14:anchorId="5148A427" wp14:editId="6ACE5D88">
+            <wp:extent cx="5356600" cy="2880000"/>
+            <wp:effectExtent l="0" t="0" r="0" b="0"/>
+            <wp:docPr id="2" name="Picture 2" descr="Chart, bar chart&#10;&#10;Description automatically generated"/>
             <wp:cNvGraphicFramePr>
               <a:graphicFrameLocks xmlns:a="http://schemas.openxmlformats.org/drawingml/2006/main" noChangeAspect="1"/>
             </wp:cNvGraphicFramePr>
@@ -316,29 +316,29 @@
                   <pic:spPr bwMode="auto">
                     <a:xfrm>
                       <a:off x="0" y="0"/>
-                      <a:ext cx="4685714" cy="2520000"/>
-                    </a:xfrm>
-                    <a:prstGeom prst="rect">
-                      <a:avLst/>
-                    </a:prstGeom>
-                    <a:noFill/>
-                    <a:ln>
-                      <a:noFill/>
-                    </a:ln>
-                  </pic:spPr>
-                </pic:pic>
-              </a:graphicData>
-            </a:graphic>
-          </wp:inline>
-        </w:drawing>
-      </w:r>
-      <w:r>
-        <w:rPr>
-          <w:noProof/>
-          <w:lang w:val="en-US"/>
-        </w:rPr>
-        <w:drawing>
-          <wp:inline distT="0" distB="0" distL="0" distR="0" wp14:anchorId="3E161684" wp14:editId="6D24C63F">
+                      <a:ext cx="5356600" cy="2880000"/>
+                    </a:xfrm>
+                    <a:prstGeom prst="rect">
+                      <a:avLst/>
+                    </a:prstGeom>
+                    <a:noFill/>
+                    <a:ln>
+                      <a:noFill/>
+                    </a:ln>
+                  </pic:spPr>
+                </pic:pic>
+              </a:graphicData>
+            </a:graphic>
+          </wp:inline>
+        </w:drawing>
+      </w:r>
+      <w:r>
+        <w:rPr>
+          <w:noProof/>
+          <w:lang w:val="en-US"/>
+        </w:rPr>
+        <w:drawing>
+          <wp:inline distT="0" distB="0" distL="0" distR="0" wp14:anchorId="3E161684" wp14:editId="1BEC9E2C">
             <wp:extent cx="4309934" cy="2880000"/>
             <wp:effectExtent l="0" t="0" r="0" b="0"/>
             <wp:docPr id="12" name="Picture 12" descr="Chart&#10;&#10;Description automatically generated"/>
@@ -538,10 +538,10 @@
           <w:lang w:val="en-US"/>
         </w:rPr>
         <w:drawing>
-          <wp:inline distT="0" distB="0" distL="0" distR="0" wp14:anchorId="1B70F424" wp14:editId="5752D488">
-            <wp:extent cx="4685714" cy="2520000"/>
-            <wp:effectExtent l="0" t="0" r="635" b="0"/>
-            <wp:docPr id="16" name="Picture 16" descr="Chart, bar chart&#10;&#10;Description automatically generated"/>
+          <wp:inline distT="0" distB="0" distL="0" distR="0" wp14:anchorId="636E6E32" wp14:editId="1E86647C">
+            <wp:extent cx="5356600" cy="2880000"/>
+            <wp:effectExtent l="0" t="0" r="0" b="0"/>
+            <wp:docPr id="3" name="Picture 3" descr="Chart, bar chart&#10;&#10;Description automatically generated"/>
             <wp:cNvGraphicFramePr>
               <a:graphicFrameLocks xmlns:a="http://schemas.openxmlformats.org/drawingml/2006/main" noChangeAspect="1"/>
             </wp:cNvGraphicFramePr>
@@ -570,29 +570,29 @@
                   <pic:spPr bwMode="auto">
                     <a:xfrm>
                       <a:off x="0" y="0"/>
-                      <a:ext cx="4685714" cy="2520000"/>
-                    </a:xfrm>
-                    <a:prstGeom prst="rect">
-                      <a:avLst/>
-                    </a:prstGeom>
-                    <a:noFill/>
-                    <a:ln>
-                      <a:noFill/>
-                    </a:ln>
-                  </pic:spPr>
-                </pic:pic>
-              </a:graphicData>
-            </a:graphic>
-          </wp:inline>
-        </w:drawing>
-      </w:r>
-      <w:r>
-        <w:rPr>
-          <w:noProof/>
-          <w:lang w:val="en-US"/>
-        </w:rPr>
-        <w:drawing>
-          <wp:inline distT="0" distB="0" distL="0" distR="0" wp14:anchorId="4241142A" wp14:editId="17575445">
+                      <a:ext cx="5356600" cy="2880000"/>
+                    </a:xfrm>
+                    <a:prstGeom prst="rect">
+                      <a:avLst/>
+                    </a:prstGeom>
+                    <a:noFill/>
+                    <a:ln>
+                      <a:noFill/>
+                    </a:ln>
+                  </pic:spPr>
+                </pic:pic>
+              </a:graphicData>
+            </a:graphic>
+          </wp:inline>
+        </w:drawing>
+      </w:r>
+      <w:r>
+        <w:rPr>
+          <w:noProof/>
+          <w:lang w:val="en-US"/>
+        </w:rPr>
+        <w:drawing>
+          <wp:inline distT="0" distB="0" distL="0" distR="0" wp14:anchorId="4241142A" wp14:editId="0354E01E">
             <wp:extent cx="4307843" cy="2880000"/>
             <wp:effectExtent l="0" t="0" r="0" b="0"/>
             <wp:docPr id="41" name="Picture 41" descr="Chart&#10;&#10;Description automatically generated"/>
@@ -809,10 +809,10 @@
           <w:lang w:val="en-US"/>
         </w:rPr>
         <w:drawing>
-          <wp:inline distT="0" distB="0" distL="0" distR="0" wp14:anchorId="4954756D" wp14:editId="48299FBA">
-            <wp:extent cx="4685714" cy="2520000"/>
-            <wp:effectExtent l="0" t="0" r="635" b="0"/>
-            <wp:docPr id="34" name="Picture 34" descr="Chart, bar chart&#10;&#10;Description automatically generated"/>
+          <wp:inline distT="0" distB="0" distL="0" distR="0" wp14:anchorId="3278C737" wp14:editId="5E7F4FDC">
+            <wp:extent cx="5356600" cy="2880000"/>
+            <wp:effectExtent l="0" t="0" r="0" b="0"/>
+            <wp:docPr id="4" name="Picture 4" descr="Chart, bar chart&#10;&#10;Description automatically generated"/>
             <wp:cNvGraphicFramePr>
               <a:graphicFrameLocks xmlns:a="http://schemas.openxmlformats.org/drawingml/2006/main" noChangeAspect="1"/>
             </wp:cNvGraphicFramePr>
@@ -841,29 +841,29 @@
                   <pic:spPr bwMode="auto">
                     <a:xfrm>
                       <a:off x="0" y="0"/>
-                      <a:ext cx="4685714" cy="2520000"/>
-                    </a:xfrm>
-                    <a:prstGeom prst="rect">
-                      <a:avLst/>
-                    </a:prstGeom>
-                    <a:noFill/>
-                    <a:ln>
-                      <a:noFill/>
-                    </a:ln>
-                  </pic:spPr>
-                </pic:pic>
-              </a:graphicData>
-            </a:graphic>
-          </wp:inline>
-        </w:drawing>
-      </w:r>
-      <w:r>
-        <w:rPr>
-          <w:noProof/>
-          <w:lang w:val="en-US"/>
-        </w:rPr>
-        <w:drawing>
-          <wp:inline distT="0" distB="0" distL="0" distR="0" wp14:anchorId="50448E97" wp14:editId="0C5D2845">
+                      <a:ext cx="5356600" cy="2880000"/>
+                    </a:xfrm>
+                    <a:prstGeom prst="rect">
+                      <a:avLst/>
+                    </a:prstGeom>
+                    <a:noFill/>
+                    <a:ln>
+                      <a:noFill/>
+                    </a:ln>
+                  </pic:spPr>
+                </pic:pic>
+              </a:graphicData>
+            </a:graphic>
+          </wp:inline>
+        </w:drawing>
+      </w:r>
+      <w:r>
+        <w:rPr>
+          <w:noProof/>
+          <w:lang w:val="en-US"/>
+        </w:rPr>
+        <w:drawing>
+          <wp:inline distT="0" distB="0" distL="0" distR="0" wp14:anchorId="50448E97" wp14:editId="67219FDB">
             <wp:extent cx="4307843" cy="2880000"/>
             <wp:effectExtent l="0" t="0" r="0" b="0"/>
             <wp:docPr id="35" name="Picture 35" descr="Chart&#10;&#10;Description automatically generated"/>
@@ -1071,10 +1071,10 @@
           <w:lang w:val="en-US"/>
         </w:rPr>
         <w:drawing>
-          <wp:inline distT="0" distB="0" distL="0" distR="0" wp14:anchorId="7BE21CE0" wp14:editId="2C7AC0BA">
-            <wp:extent cx="4685714" cy="2520000"/>
-            <wp:effectExtent l="0" t="0" r="635" b="0"/>
-            <wp:docPr id="44" name="Picture 44" descr="Chart, bar chart&#10;&#10;Description automatically generated"/>
+          <wp:inline distT="0" distB="0" distL="0" distR="0" wp14:anchorId="6D61A1DC" wp14:editId="558B69F5">
+            <wp:extent cx="5356600" cy="2880000"/>
+            <wp:effectExtent l="0" t="0" r="0" b="0"/>
+            <wp:docPr id="6" name="Picture 6" descr="Chart, bar chart&#10;&#10;Description automatically generated"/>
             <wp:cNvGraphicFramePr>
               <a:graphicFrameLocks xmlns:a="http://schemas.openxmlformats.org/drawingml/2006/main" noChangeAspect="1"/>
             </wp:cNvGraphicFramePr>
@@ -1103,29 +1103,29 @@
                   <pic:spPr bwMode="auto">
                     <a:xfrm>
                       <a:off x="0" y="0"/>
-                      <a:ext cx="4685714" cy="2520000"/>
-                    </a:xfrm>
-                    <a:prstGeom prst="rect">
-                      <a:avLst/>
-                    </a:prstGeom>
-                    <a:noFill/>
-                    <a:ln>
-                      <a:noFill/>
-                    </a:ln>
-                  </pic:spPr>
-                </pic:pic>
-              </a:graphicData>
-            </a:graphic>
-          </wp:inline>
-        </w:drawing>
-      </w:r>
-      <w:r>
-        <w:rPr>
-          <w:noProof/>
-          <w:lang w:val="en-US"/>
-        </w:rPr>
-        <w:drawing>
-          <wp:inline distT="0" distB="0" distL="0" distR="0" wp14:anchorId="48FF463A" wp14:editId="74EF1C72">
+                      <a:ext cx="5356600" cy="2880000"/>
+                    </a:xfrm>
+                    <a:prstGeom prst="rect">
+                      <a:avLst/>
+                    </a:prstGeom>
+                    <a:noFill/>
+                    <a:ln>
+                      <a:noFill/>
+                    </a:ln>
+                  </pic:spPr>
+                </pic:pic>
+              </a:graphicData>
+            </a:graphic>
+          </wp:inline>
+        </w:drawing>
+      </w:r>
+      <w:r>
+        <w:rPr>
+          <w:noProof/>
+          <w:lang w:val="en-US"/>
+        </w:rPr>
+        <w:drawing>
+          <wp:inline distT="0" distB="0" distL="0" distR="0" wp14:anchorId="48FF463A" wp14:editId="6CE5876B">
             <wp:extent cx="4307843" cy="2880000"/>
             <wp:effectExtent l="0" t="0" r="0" b="0"/>
             <wp:docPr id="45" name="Picture 45" descr="Chart&#10;&#10;Description automatically generated"/>
@@ -1325,10 +1325,10 @@
           <w:lang w:val="en-US"/>
         </w:rPr>
         <w:drawing>
-          <wp:inline distT="0" distB="0" distL="0" distR="0" wp14:anchorId="6EBD0DF2" wp14:editId="65CCF4F2">
-            <wp:extent cx="4685714" cy="2520000"/>
-            <wp:effectExtent l="0" t="0" r="635" b="0"/>
-            <wp:docPr id="49" name="Picture 49" descr="Chart, bar chart&#10;&#10;Description automatically generated"/>
+          <wp:inline distT="0" distB="0" distL="0" distR="0" wp14:anchorId="724A143F" wp14:editId="1EF7A14F">
+            <wp:extent cx="5356600" cy="2880000"/>
+            <wp:effectExtent l="0" t="0" r="0" b="0"/>
+            <wp:docPr id="7" name="Picture 7" descr="Chart, bar chart&#10;&#10;Description automatically generated"/>
             <wp:cNvGraphicFramePr>
               <a:graphicFrameLocks xmlns:a="http://schemas.openxmlformats.org/drawingml/2006/main" noChangeAspect="1"/>
             </wp:cNvGraphicFramePr>
@@ -1357,29 +1357,29 @@
                   <pic:spPr bwMode="auto">
                     <a:xfrm>
                       <a:off x="0" y="0"/>
-                      <a:ext cx="4685714" cy="2520000"/>
-                    </a:xfrm>
-                    <a:prstGeom prst="rect">
-                      <a:avLst/>
-                    </a:prstGeom>
-                    <a:noFill/>
-                    <a:ln>
-                      <a:noFill/>
-                    </a:ln>
-                  </pic:spPr>
-                </pic:pic>
-              </a:graphicData>
-            </a:graphic>
-          </wp:inline>
-        </w:drawing>
-      </w:r>
-      <w:r>
-        <w:rPr>
-          <w:noProof/>
-          <w:lang w:val="en-US"/>
-        </w:rPr>
-        <w:drawing>
-          <wp:inline distT="0" distB="0" distL="0" distR="0" wp14:anchorId="0A266127" wp14:editId="6C2AF27D">
+                      <a:ext cx="5356600" cy="2880000"/>
+                    </a:xfrm>
+                    <a:prstGeom prst="rect">
+                      <a:avLst/>
+                    </a:prstGeom>
+                    <a:noFill/>
+                    <a:ln>
+                      <a:noFill/>
+                    </a:ln>
+                  </pic:spPr>
+                </pic:pic>
+              </a:graphicData>
+            </a:graphic>
+          </wp:inline>
+        </w:drawing>
+      </w:r>
+      <w:r>
+        <w:rPr>
+          <w:noProof/>
+          <w:lang w:val="en-US"/>
+        </w:rPr>
+        <w:drawing>
+          <wp:inline distT="0" distB="0" distL="0" distR="0" wp14:anchorId="0A266127" wp14:editId="49B64108">
             <wp:extent cx="4307843" cy="2880000"/>
             <wp:effectExtent l="0" t="0" r="0" b="0"/>
             <wp:docPr id="48" name="Picture 48" descr="Chart&#10;&#10;Description automatically generated"/>

</xml_diff>